<commit_message>
COURSE project done for defense, SIPI pr11-14 done, SYSAD pr12 done
</commit_message>
<xml_diff>
--- a/3rd-Grade/Sixth-Semester/Course-Project/docs/Московка_ИКБО-20-19.docx
+++ b/3rd-Grade/Sixth-Semester/Course-Project/docs/Московка_ИКБО-20-19.docx
@@ -442,49 +442,10 @@
           <w:szCs w:val="24"/>
           <w:lang w:eastAsia="ru-RU"/>
         </w:rPr>
-        <w:t>Кафедра инструментального и прикладного программного обеспечения (ИиППО)</w:t>
-      </w:r>
-    </w:p>
-    <w:p>
-      <w:pPr>
-        <w:spacing w:after="0" w:line="240" w:lineRule="auto"/>
-        <w:jc w:val="both"/>
-        <w:rPr>
-          <w:rFonts w:ascii="Times New Roman" w:eastAsia="Times New Roman" w:hAnsi="Times New Roman" w:cs="Times New Roman"/>
-          <w:sz w:val="24"/>
-          <w:szCs w:val="24"/>
-          <w:lang w:eastAsia="ru-RU"/>
-        </w:rPr>
-      </w:pPr>
-    </w:p>
-    <w:p>
-      <w:pPr>
-        <w:spacing w:after="0" w:line="240" w:lineRule="auto"/>
-        <w:jc w:val="both"/>
-        <w:rPr>
-          <w:rFonts w:ascii="Times New Roman" w:eastAsia="Times New Roman" w:hAnsi="Times New Roman" w:cs="Times New Roman"/>
-          <w:sz w:val="24"/>
-          <w:szCs w:val="24"/>
-          <w:lang w:eastAsia="ru-RU"/>
-        </w:rPr>
-      </w:pPr>
-    </w:p>
-    <w:p>
-      <w:pPr>
-        <w:spacing w:after="0" w:line="240" w:lineRule="auto"/>
-        <w:jc w:val="both"/>
-        <w:rPr>
-          <w:rFonts w:ascii="Times New Roman" w:eastAsia="Times New Roman" w:hAnsi="Times New Roman" w:cs="Times New Roman"/>
-          <w:sz w:val="24"/>
-          <w:szCs w:val="24"/>
-          <w:lang w:eastAsia="ru-RU"/>
-        </w:rPr>
-      </w:pPr>
-    </w:p>
-    <w:p>
-      <w:pPr>
-        <w:spacing w:after="0" w:line="240" w:lineRule="auto"/>
-        <w:jc w:val="center"/>
+        <w:t>Кафедра инструментального и прикладного программного обеспечения (</w:t>
+      </w:r>
+      <w:proofErr w:type="spellStart"/>
+      <w:r>
         <w:rPr>
           <w:rFonts w:ascii="Times New Roman" w:eastAsia="Times New Roman" w:hAnsi="Times New Roman" w:cs="Times New Roman"/>
           <w:b/>
@@ -492,7 +453,9 @@
           <w:szCs w:val="24"/>
           <w:lang w:eastAsia="ru-RU"/>
         </w:rPr>
-      </w:pPr>
+        <w:t>ИиППО</w:t>
+      </w:r>
+      <w:proofErr w:type="spellEnd"/>
       <w:r>
         <w:rPr>
           <w:rFonts w:ascii="Times New Roman" w:eastAsia="Times New Roman" w:hAnsi="Times New Roman" w:cs="Times New Roman"/>
@@ -501,6 +464,65 @@
           <w:szCs w:val="24"/>
           <w:lang w:eastAsia="ru-RU"/>
         </w:rPr>
+        <w:t>)</w:t>
+      </w:r>
+    </w:p>
+    <w:p>
+      <w:pPr>
+        <w:spacing w:after="0" w:line="240" w:lineRule="auto"/>
+        <w:jc w:val="both"/>
+        <w:rPr>
+          <w:rFonts w:ascii="Times New Roman" w:eastAsia="Times New Roman" w:hAnsi="Times New Roman" w:cs="Times New Roman"/>
+          <w:sz w:val="24"/>
+          <w:szCs w:val="24"/>
+          <w:lang w:eastAsia="ru-RU"/>
+        </w:rPr>
+      </w:pPr>
+    </w:p>
+    <w:p>
+      <w:pPr>
+        <w:spacing w:after="0" w:line="240" w:lineRule="auto"/>
+        <w:jc w:val="both"/>
+        <w:rPr>
+          <w:rFonts w:ascii="Times New Roman" w:eastAsia="Times New Roman" w:hAnsi="Times New Roman" w:cs="Times New Roman"/>
+          <w:sz w:val="24"/>
+          <w:szCs w:val="24"/>
+          <w:lang w:eastAsia="ru-RU"/>
+        </w:rPr>
+      </w:pPr>
+    </w:p>
+    <w:p>
+      <w:pPr>
+        <w:spacing w:after="0" w:line="240" w:lineRule="auto"/>
+        <w:jc w:val="both"/>
+        <w:rPr>
+          <w:rFonts w:ascii="Times New Roman" w:eastAsia="Times New Roman" w:hAnsi="Times New Roman" w:cs="Times New Roman"/>
+          <w:sz w:val="24"/>
+          <w:szCs w:val="24"/>
+          <w:lang w:eastAsia="ru-RU"/>
+        </w:rPr>
+      </w:pPr>
+    </w:p>
+    <w:p>
+      <w:pPr>
+        <w:spacing w:after="0" w:line="240" w:lineRule="auto"/>
+        <w:jc w:val="center"/>
+        <w:rPr>
+          <w:rFonts w:ascii="Times New Roman" w:eastAsia="Times New Roman" w:hAnsi="Times New Roman" w:cs="Times New Roman"/>
+          <w:b/>
+          <w:sz w:val="24"/>
+          <w:szCs w:val="24"/>
+          <w:lang w:eastAsia="ru-RU"/>
+        </w:rPr>
+      </w:pPr>
+      <w:r>
+        <w:rPr>
+          <w:rFonts w:ascii="Times New Roman" w:eastAsia="Times New Roman" w:hAnsi="Times New Roman" w:cs="Times New Roman"/>
+          <w:b/>
+          <w:sz w:val="24"/>
+          <w:szCs w:val="24"/>
+          <w:lang w:eastAsia="ru-RU"/>
+        </w:rPr>
         <w:t>КУРСОВАЯ РАБОТА</w:t>
       </w:r>
     </w:p>
@@ -669,25 +691,10 @@
           <w:u w:val="single"/>
           <w:lang w:eastAsia="ru-RU"/>
         </w:rPr>
-        <w:t>Разработка и развёртывание в облачном сервисе клиент-серверного фуллстек-приложения для контроля выдачи книг в библиотеке</w:t>
-      </w:r>
-    </w:p>
-    <w:p>
-      <w:pPr>
-        <w:spacing w:after="0" w:line="240" w:lineRule="auto"/>
-        <w:jc w:val="both"/>
-        <w:rPr>
-          <w:rFonts w:ascii="Times New Roman" w:eastAsia="Times New Roman" w:hAnsi="Times New Roman" w:cs="Times New Roman"/>
-          <w:sz w:val="24"/>
-          <w:szCs w:val="24"/>
-          <w:lang w:eastAsia="ru-RU"/>
-        </w:rPr>
-      </w:pPr>
-    </w:p>
-    <w:p>
-      <w:pPr>
-        <w:spacing w:after="0" w:line="240" w:lineRule="auto"/>
-        <w:jc w:val="both"/>
+        <w:t xml:space="preserve">Разработка и развёртывание в облачном сервисе клиент-серверного </w:t>
+      </w:r>
+      <w:proofErr w:type="spellStart"/>
+      <w:r>
         <w:rPr>
           <w:rFonts w:ascii="Times New Roman" w:eastAsia="Times New Roman" w:hAnsi="Times New Roman" w:cs="Times New Roman"/>
           <w:sz w:val="24"/>
@@ -695,16 +702,9 @@
           <w:u w:val="single"/>
           <w:lang w:eastAsia="ru-RU"/>
         </w:rPr>
-      </w:pPr>
-      <w:r>
-        <w:rPr>
-          <w:rFonts w:ascii="Times New Roman" w:eastAsia="Times New Roman" w:hAnsi="Times New Roman" w:cs="Times New Roman"/>
-          <w:sz w:val="24"/>
-          <w:szCs w:val="24"/>
-          <w:lang w:eastAsia="ru-RU"/>
-        </w:rPr>
-        <w:t xml:space="preserve">Студент: </w:t>
-      </w:r>
+        <w:t>фуллстек</w:t>
+      </w:r>
+      <w:proofErr w:type="spellEnd"/>
       <w:r>
         <w:rPr>
           <w:rFonts w:ascii="Times New Roman" w:eastAsia="Times New Roman" w:hAnsi="Times New Roman" w:cs="Times New Roman"/>
@@ -713,8 +713,20 @@
           <w:u w:val="single"/>
           <w:lang w:eastAsia="ru-RU"/>
         </w:rPr>
-        <w:t>Московка Артём Александрович</w:t>
-      </w:r>
+        <w:t>-приложения для контроля выдачи книг в библиотеке</w:t>
+      </w:r>
+    </w:p>
+    <w:p>
+      <w:pPr>
+        <w:spacing w:after="0" w:line="240" w:lineRule="auto"/>
+        <w:jc w:val="both"/>
+        <w:rPr>
+          <w:rFonts w:ascii="Times New Roman" w:eastAsia="Times New Roman" w:hAnsi="Times New Roman" w:cs="Times New Roman"/>
+          <w:sz w:val="24"/>
+          <w:szCs w:val="24"/>
+          <w:lang w:eastAsia="ru-RU"/>
+        </w:rPr>
+      </w:pPr>
     </w:p>
     <w:p>
       <w:pPr>
@@ -735,7 +747,7 @@
           <w:szCs w:val="24"/>
           <w:lang w:eastAsia="ru-RU"/>
         </w:rPr>
-        <w:t xml:space="preserve">Группа: </w:t>
+        <w:t xml:space="preserve">Студент: </w:t>
       </w:r>
       <w:r>
         <w:rPr>
@@ -745,9 +757,13 @@
           <w:u w:val="single"/>
           <w:lang w:eastAsia="ru-RU"/>
         </w:rPr>
-        <w:t>ИКБО-</w:t>
-      </w:r>
-      <w:r>
+        <w:t>Московка Артём Александрович</w:t>
+      </w:r>
+    </w:p>
+    <w:p>
+      <w:pPr>
+        <w:spacing w:after="0" w:line="240" w:lineRule="auto"/>
+        <w:jc w:val="both"/>
         <w:rPr>
           <w:rFonts w:ascii="Times New Roman" w:eastAsia="Times New Roman" w:hAnsi="Times New Roman" w:cs="Times New Roman"/>
           <w:sz w:val="24"/>
@@ -755,7 +771,15 @@
           <w:u w:val="single"/>
           <w:lang w:eastAsia="ru-RU"/>
         </w:rPr>
-        <w:t>20</w:t>
+      </w:pPr>
+      <w:r>
+        <w:rPr>
+          <w:rFonts w:ascii="Times New Roman" w:eastAsia="Times New Roman" w:hAnsi="Times New Roman" w:cs="Times New Roman"/>
+          <w:sz w:val="24"/>
+          <w:szCs w:val="24"/>
+          <w:lang w:eastAsia="ru-RU"/>
+        </w:rPr>
+        <w:t xml:space="preserve">Группа: </w:t>
       </w:r>
       <w:r>
         <w:rPr>
@@ -765,7 +789,7 @@
           <w:u w:val="single"/>
           <w:lang w:eastAsia="ru-RU"/>
         </w:rPr>
-        <w:t>-1</w:t>
+        <w:t>ИКБО-</w:t>
       </w:r>
       <w:r>
         <w:rPr>
@@ -775,28 +799,7 @@
           <w:u w:val="single"/>
           <w:lang w:eastAsia="ru-RU"/>
         </w:rPr>
-        <w:t>9</w:t>
-      </w:r>
-    </w:p>
-    <w:p>
-      <w:pPr>
-        <w:spacing w:after="0" w:line="240" w:lineRule="auto"/>
-        <w:jc w:val="both"/>
-        <w:rPr>
-          <w:rFonts w:ascii="Times New Roman" w:eastAsia="Times New Roman" w:hAnsi="Times New Roman" w:cs="Times New Roman"/>
-          <w:sz w:val="24"/>
-          <w:szCs w:val="24"/>
-          <w:lang w:eastAsia="ru-RU"/>
-        </w:rPr>
-      </w:pPr>
-      <w:r>
-        <w:rPr>
-          <w:rFonts w:ascii="Times New Roman" w:eastAsia="Times New Roman" w:hAnsi="Times New Roman" w:cs="Times New Roman"/>
-          <w:sz w:val="24"/>
-          <w:szCs w:val="24"/>
-          <w:lang w:eastAsia="ru-RU"/>
-        </w:rPr>
-        <w:t xml:space="preserve">Работа представлена к защите </w:t>
+        <w:t>20</w:t>
       </w:r>
       <w:r>
         <w:rPr>
@@ -806,7 +809,7 @@
           <w:u w:val="single"/>
           <w:lang w:eastAsia="ru-RU"/>
         </w:rPr>
-        <w:t>15.05.202</w:t>
+        <w:t>-1</w:t>
       </w:r>
       <w:r>
         <w:rPr>
@@ -816,24 +819,20 @@
           <w:u w:val="single"/>
           <w:lang w:eastAsia="ru-RU"/>
         </w:rPr>
-        <w:t>2</w:t>
-      </w:r>
-      <w:r>
+        <w:t>9</w:t>
+      </w:r>
+    </w:p>
+    <w:p>
+      <w:pPr>
+        <w:spacing w:after="0" w:line="240" w:lineRule="auto"/>
+        <w:jc w:val="both"/>
         <w:rPr>
           <w:rFonts w:ascii="Times New Roman" w:eastAsia="Times New Roman" w:hAnsi="Times New Roman" w:cs="Times New Roman"/>
           <w:sz w:val="24"/>
           <w:szCs w:val="24"/>
           <w:lang w:eastAsia="ru-RU"/>
         </w:rPr>
-        <w:t xml:space="preserve"> (</w:t>
-      </w:r>
-      <w:r>
-        <w:rPr>
-          <w:rFonts w:ascii="Times New Roman" w:eastAsia="Times New Roman" w:hAnsi="Times New Roman" w:cs="Times New Roman"/>
-          <w:lang w:eastAsia="ru-RU"/>
-        </w:rPr>
-        <w:t>дата</w:t>
-      </w:r>
+      </w:pPr>
       <w:r>
         <w:rPr>
           <w:rFonts w:ascii="Times New Roman" w:eastAsia="Times New Roman" w:hAnsi="Times New Roman" w:cs="Times New Roman"/>
@@ -841,25 +840,7 @@
           <w:szCs w:val="24"/>
           <w:lang w:eastAsia="ru-RU"/>
         </w:rPr>
-        <w:t>)</w:t>
-      </w:r>
-      <w:r>
-        <w:rPr>
-          <w:rFonts w:ascii="Times New Roman" w:eastAsia="Times New Roman" w:hAnsi="Times New Roman" w:cs="Times New Roman"/>
-          <w:sz w:val="24"/>
-          <w:szCs w:val="24"/>
-          <w:lang w:eastAsia="ru-RU"/>
-        </w:rPr>
-        <w:tab/>
-      </w:r>
-      <w:r>
-        <w:rPr>
-          <w:rFonts w:ascii="Times New Roman" w:eastAsia="Times New Roman" w:hAnsi="Times New Roman" w:cs="Times New Roman"/>
-          <w:sz w:val="24"/>
-          <w:szCs w:val="24"/>
-          <w:lang w:eastAsia="ru-RU"/>
-        </w:rPr>
-        <w:tab/>
+        <w:t xml:space="preserve">Работа представлена к защите </w:t>
       </w:r>
       <w:r>
         <w:rPr>
@@ -869,7 +850,7 @@
           <w:u w:val="single"/>
           <w:lang w:eastAsia="ru-RU"/>
         </w:rPr>
-        <w:tab/>
+        <w:t>15.05.202</w:t>
       </w:r>
       <w:r>
         <w:rPr>
@@ -879,7 +860,7 @@
           <w:u w:val="single"/>
           <w:lang w:eastAsia="ru-RU"/>
         </w:rPr>
-        <w:tab/>
+        <w:t>2</w:t>
       </w:r>
       <w:r>
         <w:rPr>
@@ -888,7 +869,41 @@
           <w:szCs w:val="24"/>
           <w:lang w:eastAsia="ru-RU"/>
         </w:rPr>
-        <w:t>/</w:t>
+        <w:t xml:space="preserve"> (</w:t>
+      </w:r>
+      <w:r>
+        <w:rPr>
+          <w:rFonts w:ascii="Times New Roman" w:eastAsia="Times New Roman" w:hAnsi="Times New Roman" w:cs="Times New Roman"/>
+          <w:lang w:eastAsia="ru-RU"/>
+        </w:rPr>
+        <w:t>дата</w:t>
+      </w:r>
+      <w:r>
+        <w:rPr>
+          <w:rFonts w:ascii="Times New Roman" w:eastAsia="Times New Roman" w:hAnsi="Times New Roman" w:cs="Times New Roman"/>
+          <w:sz w:val="24"/>
+          <w:szCs w:val="24"/>
+          <w:lang w:eastAsia="ru-RU"/>
+        </w:rPr>
+        <w:t>)</w:t>
+      </w:r>
+      <w:r>
+        <w:rPr>
+          <w:rFonts w:ascii="Times New Roman" w:eastAsia="Times New Roman" w:hAnsi="Times New Roman" w:cs="Times New Roman"/>
+          <w:sz w:val="24"/>
+          <w:szCs w:val="24"/>
+          <w:lang w:eastAsia="ru-RU"/>
+        </w:rPr>
+        <w:tab/>
+      </w:r>
+      <w:r>
+        <w:rPr>
+          <w:rFonts w:ascii="Times New Roman" w:eastAsia="Times New Roman" w:hAnsi="Times New Roman" w:cs="Times New Roman"/>
+          <w:sz w:val="24"/>
+          <w:szCs w:val="24"/>
+          <w:lang w:eastAsia="ru-RU"/>
+        </w:rPr>
+        <w:tab/>
       </w:r>
       <w:r>
         <w:rPr>
@@ -898,7 +913,7 @@
           <w:u w:val="single"/>
           <w:lang w:eastAsia="ru-RU"/>
         </w:rPr>
-        <w:t>Московка А.А</w:t>
+        <w:tab/>
       </w:r>
       <w:r>
         <w:rPr>
@@ -908,7 +923,7 @@
           <w:u w:val="single"/>
           <w:lang w:eastAsia="ru-RU"/>
         </w:rPr>
-        <w:t>.</w:t>
+        <w:tab/>
       </w:r>
       <w:r>
         <w:rPr>
@@ -917,78 +932,7 @@
           <w:szCs w:val="24"/>
           <w:lang w:eastAsia="ru-RU"/>
         </w:rPr>
-        <w:t xml:space="preserve">/ </w:t>
-      </w:r>
-    </w:p>
-    <w:p>
-      <w:pPr>
-        <w:spacing w:after="0" w:line="240" w:lineRule="auto"/>
-        <w:ind w:left="6372"/>
-        <w:jc w:val="both"/>
-        <w:rPr>
-          <w:rFonts w:ascii="Times New Roman" w:eastAsia="Times New Roman" w:hAnsi="Times New Roman" w:cs="Times New Roman"/>
-          <w:sz w:val="24"/>
-          <w:szCs w:val="24"/>
-          <w:lang w:eastAsia="ru-RU"/>
-        </w:rPr>
-      </w:pPr>
-      <w:r>
-        <w:rPr>
-          <w:rFonts w:ascii="Times New Roman" w:eastAsia="Times New Roman" w:hAnsi="Times New Roman" w:cs="Times New Roman"/>
-          <w:sz w:val="24"/>
-          <w:szCs w:val="24"/>
-          <w:lang w:eastAsia="ru-RU"/>
-        </w:rPr>
-        <w:t>(</w:t>
-      </w:r>
-      <w:r>
-        <w:rPr>
-          <w:rFonts w:ascii="Times New Roman" w:eastAsia="Times New Roman" w:hAnsi="Times New Roman" w:cs="Times New Roman"/>
-          <w:lang w:eastAsia="ru-RU"/>
-        </w:rPr>
-        <w:t>подпись и ф.и.о. студента</w:t>
-      </w:r>
-      <w:r>
-        <w:rPr>
-          <w:rFonts w:ascii="Times New Roman" w:eastAsia="Times New Roman" w:hAnsi="Times New Roman" w:cs="Times New Roman"/>
-          <w:sz w:val="24"/>
-          <w:szCs w:val="24"/>
-          <w:lang w:eastAsia="ru-RU"/>
-        </w:rPr>
-        <w:t>)</w:t>
-      </w:r>
-    </w:p>
-    <w:p>
-      <w:pPr>
-        <w:spacing w:after="0" w:line="240" w:lineRule="auto"/>
-        <w:jc w:val="both"/>
-        <w:rPr>
-          <w:rFonts w:ascii="Times New Roman" w:eastAsia="Times New Roman" w:hAnsi="Times New Roman" w:cs="Times New Roman"/>
-          <w:sz w:val="24"/>
-          <w:szCs w:val="24"/>
-          <w:lang w:eastAsia="ru-RU"/>
-        </w:rPr>
-      </w:pPr>
-    </w:p>
-    <w:p>
-      <w:pPr>
-        <w:spacing w:after="0" w:line="240" w:lineRule="auto"/>
-        <w:jc w:val="both"/>
-        <w:rPr>
-          <w:rFonts w:ascii="Times New Roman" w:eastAsia="Times New Roman" w:hAnsi="Times New Roman" w:cs="Times New Roman"/>
-          <w:sz w:val="24"/>
-          <w:szCs w:val="24"/>
-          <w:lang w:eastAsia="ru-RU"/>
-        </w:rPr>
-      </w:pPr>
-      <w:r>
-        <w:rPr>
-          <w:rFonts w:ascii="Times New Roman" w:eastAsia="Times New Roman" w:hAnsi="Times New Roman" w:cs="Times New Roman"/>
-          <w:sz w:val="24"/>
-          <w:szCs w:val="24"/>
-          <w:lang w:eastAsia="ru-RU"/>
-        </w:rPr>
-        <w:t xml:space="preserve">Руководитель: </w:t>
+        <w:t>/</w:t>
       </w:r>
       <w:r>
         <w:rPr>
@@ -998,40 +942,7 @@
           <w:u w:val="single"/>
           <w:lang w:eastAsia="ru-RU"/>
         </w:rPr>
-        <w:t>доцент, Куликов Александр Анатольевич</w:t>
-      </w:r>
-    </w:p>
-    <w:p>
-      <w:pPr>
-        <w:spacing w:after="0" w:line="240" w:lineRule="auto"/>
-        <w:jc w:val="both"/>
-        <w:rPr>
-          <w:rFonts w:ascii="Times New Roman" w:eastAsia="Times New Roman" w:hAnsi="Times New Roman" w:cs="Times New Roman"/>
-          <w:sz w:val="24"/>
-          <w:szCs w:val="24"/>
-          <w:lang w:eastAsia="ru-RU"/>
-        </w:rPr>
-      </w:pPr>
-    </w:p>
-    <w:p>
-      <w:pPr>
-        <w:spacing w:after="0" w:line="240" w:lineRule="auto"/>
-        <w:jc w:val="both"/>
-        <w:rPr>
-          <w:rFonts w:ascii="Times New Roman" w:eastAsia="Times New Roman" w:hAnsi="Times New Roman" w:cs="Times New Roman"/>
-          <w:sz w:val="24"/>
-          <w:szCs w:val="24"/>
-          <w:lang w:eastAsia="ru-RU"/>
-        </w:rPr>
-      </w:pPr>
-      <w:r>
-        <w:rPr>
-          <w:rFonts w:ascii="Times New Roman" w:eastAsia="Times New Roman" w:hAnsi="Times New Roman" w:cs="Times New Roman"/>
-          <w:sz w:val="24"/>
-          <w:szCs w:val="24"/>
-          <w:lang w:eastAsia="ru-RU"/>
-        </w:rPr>
-        <w:t xml:space="preserve">Работа допущена к защите </w:t>
+        <w:t>Московка А.А</w:t>
       </w:r>
       <w:r>
         <w:rPr>
@@ -1041,7 +952,103 @@
           <w:u w:val="single"/>
           <w:lang w:eastAsia="ru-RU"/>
         </w:rPr>
-        <w:t>15.05.202</w:t>
+        <w:t>.</w:t>
+      </w:r>
+      <w:r>
+        <w:rPr>
+          <w:rFonts w:ascii="Times New Roman" w:eastAsia="Times New Roman" w:hAnsi="Times New Roman" w:cs="Times New Roman"/>
+          <w:sz w:val="24"/>
+          <w:szCs w:val="24"/>
+          <w:lang w:eastAsia="ru-RU"/>
+        </w:rPr>
+        <w:t xml:space="preserve">/ </w:t>
+      </w:r>
+    </w:p>
+    <w:p>
+      <w:pPr>
+        <w:spacing w:after="0" w:line="240" w:lineRule="auto"/>
+        <w:ind w:left="6372"/>
+        <w:jc w:val="both"/>
+        <w:rPr>
+          <w:rFonts w:ascii="Times New Roman" w:eastAsia="Times New Roman" w:hAnsi="Times New Roman" w:cs="Times New Roman"/>
+          <w:sz w:val="24"/>
+          <w:szCs w:val="24"/>
+          <w:lang w:eastAsia="ru-RU"/>
+        </w:rPr>
+      </w:pPr>
+      <w:r>
+        <w:rPr>
+          <w:rFonts w:ascii="Times New Roman" w:eastAsia="Times New Roman" w:hAnsi="Times New Roman" w:cs="Times New Roman"/>
+          <w:sz w:val="24"/>
+          <w:szCs w:val="24"/>
+          <w:lang w:eastAsia="ru-RU"/>
+        </w:rPr>
+        <w:t>(</w:t>
+      </w:r>
+      <w:r>
+        <w:rPr>
+          <w:rFonts w:ascii="Times New Roman" w:eastAsia="Times New Roman" w:hAnsi="Times New Roman" w:cs="Times New Roman"/>
+          <w:lang w:eastAsia="ru-RU"/>
+        </w:rPr>
+        <w:t xml:space="preserve">подпись и </w:t>
+      </w:r>
+      <w:proofErr w:type="spellStart"/>
+      <w:r>
+        <w:rPr>
+          <w:rFonts w:ascii="Times New Roman" w:eastAsia="Times New Roman" w:hAnsi="Times New Roman" w:cs="Times New Roman"/>
+          <w:lang w:eastAsia="ru-RU"/>
+        </w:rPr>
+        <w:t>ф.и.о.</w:t>
+      </w:r>
+      <w:proofErr w:type="spellEnd"/>
+      <w:r>
+        <w:rPr>
+          <w:rFonts w:ascii="Times New Roman" w:eastAsia="Times New Roman" w:hAnsi="Times New Roman" w:cs="Times New Roman"/>
+          <w:lang w:eastAsia="ru-RU"/>
+        </w:rPr>
+        <w:t xml:space="preserve"> студента</w:t>
+      </w:r>
+      <w:r>
+        <w:rPr>
+          <w:rFonts w:ascii="Times New Roman" w:eastAsia="Times New Roman" w:hAnsi="Times New Roman" w:cs="Times New Roman"/>
+          <w:sz w:val="24"/>
+          <w:szCs w:val="24"/>
+          <w:lang w:eastAsia="ru-RU"/>
+        </w:rPr>
+        <w:t>)</w:t>
+      </w:r>
+    </w:p>
+    <w:p>
+      <w:pPr>
+        <w:spacing w:after="0" w:line="240" w:lineRule="auto"/>
+        <w:jc w:val="both"/>
+        <w:rPr>
+          <w:rFonts w:ascii="Times New Roman" w:eastAsia="Times New Roman" w:hAnsi="Times New Roman" w:cs="Times New Roman"/>
+          <w:sz w:val="24"/>
+          <w:szCs w:val="24"/>
+          <w:lang w:eastAsia="ru-RU"/>
+        </w:rPr>
+      </w:pPr>
+    </w:p>
+    <w:p>
+      <w:pPr>
+        <w:spacing w:after="0" w:line="240" w:lineRule="auto"/>
+        <w:jc w:val="both"/>
+        <w:rPr>
+          <w:rFonts w:ascii="Times New Roman" w:eastAsia="Times New Roman" w:hAnsi="Times New Roman" w:cs="Times New Roman"/>
+          <w:sz w:val="24"/>
+          <w:szCs w:val="24"/>
+          <w:lang w:eastAsia="ru-RU"/>
+        </w:rPr>
+      </w:pPr>
+      <w:r>
+        <w:rPr>
+          <w:rFonts w:ascii="Times New Roman" w:eastAsia="Times New Roman" w:hAnsi="Times New Roman" w:cs="Times New Roman"/>
+          <w:sz w:val="24"/>
+          <w:szCs w:val="24"/>
+          <w:lang w:eastAsia="ru-RU"/>
+        </w:rPr>
+        <w:t xml:space="preserve">Руководитель: </w:t>
       </w:r>
       <w:r>
         <w:rPr>
@@ -1051,7 +1058,40 @@
           <w:u w:val="single"/>
           <w:lang w:eastAsia="ru-RU"/>
         </w:rPr>
-        <w:t>2</w:t>
+        <w:t>доцент, Куликов Александр Анатольевич</w:t>
+      </w:r>
+    </w:p>
+    <w:p>
+      <w:pPr>
+        <w:spacing w:after="0" w:line="240" w:lineRule="auto"/>
+        <w:jc w:val="both"/>
+        <w:rPr>
+          <w:rFonts w:ascii="Times New Roman" w:eastAsia="Times New Roman" w:hAnsi="Times New Roman" w:cs="Times New Roman"/>
+          <w:sz w:val="24"/>
+          <w:szCs w:val="24"/>
+          <w:lang w:eastAsia="ru-RU"/>
+        </w:rPr>
+      </w:pPr>
+    </w:p>
+    <w:p>
+      <w:pPr>
+        <w:spacing w:after="0" w:line="240" w:lineRule="auto"/>
+        <w:jc w:val="both"/>
+        <w:rPr>
+          <w:rFonts w:ascii="Times New Roman" w:eastAsia="Times New Roman" w:hAnsi="Times New Roman" w:cs="Times New Roman"/>
+          <w:sz w:val="24"/>
+          <w:szCs w:val="24"/>
+          <w:lang w:eastAsia="ru-RU"/>
+        </w:rPr>
+      </w:pPr>
+      <w:r>
+        <w:rPr>
+          <w:rFonts w:ascii="Times New Roman" w:eastAsia="Times New Roman" w:hAnsi="Times New Roman" w:cs="Times New Roman"/>
+          <w:sz w:val="24"/>
+          <w:szCs w:val="24"/>
+          <w:lang w:eastAsia="ru-RU"/>
+        </w:rPr>
+        <w:t xml:space="preserve">Работа допущена к защите </w:t>
       </w:r>
       <w:r>
         <w:rPr>
@@ -1061,50 +1101,7 @@
           <w:u w:val="single"/>
           <w:lang w:eastAsia="ru-RU"/>
         </w:rPr>
-        <w:tab/>
-      </w:r>
-      <w:r>
-        <w:rPr>
-          <w:rFonts w:ascii="Times New Roman" w:eastAsia="Times New Roman" w:hAnsi="Times New Roman" w:cs="Times New Roman"/>
-          <w:sz w:val="24"/>
-          <w:szCs w:val="24"/>
-          <w:lang w:eastAsia="ru-RU"/>
-        </w:rPr>
-        <w:t xml:space="preserve"> (</w:t>
-      </w:r>
-      <w:r>
-        <w:rPr>
-          <w:rFonts w:ascii="Times New Roman" w:eastAsia="Times New Roman" w:hAnsi="Times New Roman" w:cs="Times New Roman"/>
-          <w:lang w:eastAsia="ru-RU"/>
-        </w:rPr>
-        <w:t>дата</w:t>
-      </w:r>
-      <w:r>
-        <w:rPr>
-          <w:rFonts w:ascii="Times New Roman" w:eastAsia="Times New Roman" w:hAnsi="Times New Roman" w:cs="Times New Roman"/>
-          <w:sz w:val="24"/>
-          <w:szCs w:val="24"/>
-          <w:lang w:eastAsia="ru-RU"/>
-        </w:rPr>
-        <w:t>)</w:t>
-      </w:r>
-      <w:r>
-        <w:rPr>
-          <w:rFonts w:ascii="Times New Roman" w:eastAsia="Times New Roman" w:hAnsi="Times New Roman" w:cs="Times New Roman"/>
-          <w:sz w:val="24"/>
-          <w:szCs w:val="24"/>
-          <w:lang w:eastAsia="ru-RU"/>
-        </w:rPr>
-        <w:tab/>
-      </w:r>
-      <w:r>
-        <w:rPr>
-          <w:rFonts w:ascii="Times New Roman" w:eastAsia="Times New Roman" w:hAnsi="Times New Roman" w:cs="Times New Roman"/>
-          <w:sz w:val="24"/>
-          <w:szCs w:val="24"/>
-          <w:lang w:eastAsia="ru-RU"/>
-        </w:rPr>
-        <w:tab/>
+        <w:t>15.05.202</w:t>
       </w:r>
       <w:r>
         <w:rPr>
@@ -1114,7 +1111,7 @@
           <w:u w:val="single"/>
           <w:lang w:eastAsia="ru-RU"/>
         </w:rPr>
-        <w:tab/>
+        <w:t>2</w:t>
       </w:r>
       <w:r>
         <w:rPr>
@@ -1133,7 +1130,14 @@
           <w:szCs w:val="24"/>
           <w:lang w:eastAsia="ru-RU"/>
         </w:rPr>
-        <w:t>/</w:t>
+        <w:t xml:space="preserve"> (</w:t>
+      </w:r>
+      <w:r>
+        <w:rPr>
+          <w:rFonts w:ascii="Times New Roman" w:eastAsia="Times New Roman" w:hAnsi="Times New Roman" w:cs="Times New Roman"/>
+          <w:lang w:eastAsia="ru-RU"/>
+        </w:rPr>
+        <w:t>дата</w:t>
       </w:r>
       <w:r>
         <w:rPr>
@@ -1142,7 +1146,25 @@
           <w:szCs w:val="24"/>
           <w:lang w:eastAsia="ru-RU"/>
         </w:rPr>
-        <w:t>Куликов А.А</w:t>
+        <w:t>)</w:t>
+      </w:r>
+      <w:r>
+        <w:rPr>
+          <w:rFonts w:ascii="Times New Roman" w:eastAsia="Times New Roman" w:hAnsi="Times New Roman" w:cs="Times New Roman"/>
+          <w:sz w:val="24"/>
+          <w:szCs w:val="24"/>
+          <w:lang w:eastAsia="ru-RU"/>
+        </w:rPr>
+        <w:tab/>
+      </w:r>
+      <w:r>
+        <w:rPr>
+          <w:rFonts w:ascii="Times New Roman" w:eastAsia="Times New Roman" w:hAnsi="Times New Roman" w:cs="Times New Roman"/>
+          <w:sz w:val="24"/>
+          <w:szCs w:val="24"/>
+          <w:lang w:eastAsia="ru-RU"/>
+        </w:rPr>
+        <w:tab/>
       </w:r>
       <w:r>
         <w:rPr>
@@ -1152,96 +1174,6 @@
           <w:u w:val="single"/>
           <w:lang w:eastAsia="ru-RU"/>
         </w:rPr>
-        <w:t>.</w:t>
-      </w:r>
-      <w:r>
-        <w:rPr>
-          <w:rFonts w:ascii="Times New Roman" w:eastAsia="Times New Roman" w:hAnsi="Times New Roman" w:cs="Times New Roman"/>
-          <w:sz w:val="24"/>
-          <w:szCs w:val="24"/>
-          <w:lang w:eastAsia="ru-RU"/>
-        </w:rPr>
-        <w:t xml:space="preserve">/ </w:t>
-      </w:r>
-    </w:p>
-    <w:p>
-      <w:pPr>
-        <w:spacing w:after="0" w:line="240" w:lineRule="auto"/>
-        <w:ind w:left="6372"/>
-        <w:jc w:val="both"/>
-        <w:rPr>
-          <w:rFonts w:ascii="Times New Roman" w:eastAsia="Times New Roman" w:hAnsi="Times New Roman" w:cs="Times New Roman"/>
-          <w:sz w:val="24"/>
-          <w:szCs w:val="24"/>
-          <w:lang w:eastAsia="ru-RU"/>
-        </w:rPr>
-      </w:pPr>
-      <w:r>
-        <w:rPr>
-          <w:rFonts w:ascii="Times New Roman" w:eastAsia="Times New Roman" w:hAnsi="Times New Roman" w:cs="Times New Roman"/>
-          <w:sz w:val="24"/>
-          <w:szCs w:val="24"/>
-          <w:lang w:eastAsia="ru-RU"/>
-        </w:rPr>
-        <w:t>(</w:t>
-      </w:r>
-      <w:r>
-        <w:rPr>
-          <w:rFonts w:ascii="Times New Roman" w:eastAsia="Times New Roman" w:hAnsi="Times New Roman" w:cs="Times New Roman"/>
-          <w:lang w:eastAsia="ru-RU"/>
-        </w:rPr>
-        <w:t>подпись и ф.и.о. рук-ля</w:t>
-      </w:r>
-      <w:r>
-        <w:rPr>
-          <w:rFonts w:ascii="Times New Roman" w:eastAsia="Times New Roman" w:hAnsi="Times New Roman" w:cs="Times New Roman"/>
-          <w:sz w:val="24"/>
-          <w:szCs w:val="24"/>
-          <w:lang w:eastAsia="ru-RU"/>
-        </w:rPr>
-        <w:t>)</w:t>
-      </w:r>
-    </w:p>
-    <w:p>
-      <w:pPr>
-        <w:spacing w:after="0" w:line="240" w:lineRule="auto"/>
-        <w:ind w:left="6372"/>
-        <w:jc w:val="both"/>
-        <w:rPr>
-          <w:rFonts w:ascii="Times New Roman" w:eastAsia="Times New Roman" w:hAnsi="Times New Roman" w:cs="Times New Roman"/>
-          <w:sz w:val="24"/>
-          <w:szCs w:val="24"/>
-          <w:lang w:eastAsia="ru-RU"/>
-        </w:rPr>
-      </w:pPr>
-    </w:p>
-    <w:p>
-      <w:pPr>
-        <w:spacing w:after="0" w:line="240" w:lineRule="auto"/>
-        <w:jc w:val="both"/>
-        <w:rPr>
-          <w:rFonts w:ascii="Times New Roman" w:eastAsia="Times New Roman" w:hAnsi="Times New Roman" w:cs="Times New Roman"/>
-          <w:sz w:val="24"/>
-          <w:szCs w:val="24"/>
-          <w:lang w:eastAsia="ru-RU"/>
-        </w:rPr>
-      </w:pPr>
-      <w:r>
-        <w:rPr>
-          <w:rFonts w:ascii="Times New Roman" w:eastAsia="Times New Roman" w:hAnsi="Times New Roman" w:cs="Times New Roman"/>
-          <w:sz w:val="24"/>
-          <w:szCs w:val="24"/>
-          <w:lang w:eastAsia="ru-RU"/>
-        </w:rPr>
-        <w:t xml:space="preserve">Оценка по итогам защиты: </w:t>
-      </w:r>
-      <w:r>
-        <w:rPr>
-          <w:rFonts w:ascii="Times New Roman" w:eastAsia="Times New Roman" w:hAnsi="Times New Roman" w:cs="Times New Roman"/>
-          <w:sz w:val="24"/>
-          <w:szCs w:val="24"/>
-          <w:lang w:eastAsia="ru-RU"/>
-        </w:rPr>
         <w:tab/>
       </w:r>
       <w:r>
@@ -1259,31 +1191,18 @@
           <w:rFonts w:ascii="Times New Roman" w:eastAsia="Times New Roman" w:hAnsi="Times New Roman" w:cs="Times New Roman"/>
           <w:sz w:val="24"/>
           <w:szCs w:val="24"/>
-          <w:u w:val="single"/>
-          <w:lang w:eastAsia="ru-RU"/>
-        </w:rPr>
-        <w:tab/>
-      </w:r>
-    </w:p>
-    <w:p>
-      <w:pPr>
-        <w:spacing w:after="0" w:line="240" w:lineRule="auto"/>
-        <w:jc w:val="both"/>
+          <w:lang w:eastAsia="ru-RU"/>
+        </w:rPr>
+        <w:t>/</w:t>
+      </w:r>
+      <w:r>
         <w:rPr>
           <w:rFonts w:ascii="Times New Roman" w:eastAsia="Times New Roman" w:hAnsi="Times New Roman" w:cs="Times New Roman"/>
           <w:sz w:val="24"/>
           <w:szCs w:val="24"/>
           <w:lang w:eastAsia="ru-RU"/>
         </w:rPr>
-      </w:pPr>
-      <w:r>
-        <w:rPr>
-          <w:rFonts w:ascii="Times New Roman" w:eastAsia="Times New Roman" w:hAnsi="Times New Roman" w:cs="Times New Roman"/>
-          <w:sz w:val="24"/>
-          <w:szCs w:val="24"/>
-          <w:lang w:eastAsia="ru-RU"/>
-        </w:rPr>
-        <w:t xml:space="preserve">_______________ / </w:t>
+        <w:t>Куликов А.А</w:t>
       </w:r>
       <w:r>
         <w:rPr>
@@ -1293,7 +1212,113 @@
           <w:u w:val="single"/>
           <w:lang w:eastAsia="ru-RU"/>
         </w:rPr>
-        <w:t>21.06.202</w:t>
+        <w:t>.</w:t>
+      </w:r>
+      <w:r>
+        <w:rPr>
+          <w:rFonts w:ascii="Times New Roman" w:eastAsia="Times New Roman" w:hAnsi="Times New Roman" w:cs="Times New Roman"/>
+          <w:sz w:val="24"/>
+          <w:szCs w:val="24"/>
+          <w:lang w:eastAsia="ru-RU"/>
+        </w:rPr>
+        <w:t xml:space="preserve">/ </w:t>
+      </w:r>
+    </w:p>
+    <w:p>
+      <w:pPr>
+        <w:spacing w:after="0" w:line="240" w:lineRule="auto"/>
+        <w:ind w:left="6372"/>
+        <w:jc w:val="both"/>
+        <w:rPr>
+          <w:rFonts w:ascii="Times New Roman" w:eastAsia="Times New Roman" w:hAnsi="Times New Roman" w:cs="Times New Roman"/>
+          <w:sz w:val="24"/>
+          <w:szCs w:val="24"/>
+          <w:lang w:eastAsia="ru-RU"/>
+        </w:rPr>
+      </w:pPr>
+      <w:r>
+        <w:rPr>
+          <w:rFonts w:ascii="Times New Roman" w:eastAsia="Times New Roman" w:hAnsi="Times New Roman" w:cs="Times New Roman"/>
+          <w:sz w:val="24"/>
+          <w:szCs w:val="24"/>
+          <w:lang w:eastAsia="ru-RU"/>
+        </w:rPr>
+        <w:t>(</w:t>
+      </w:r>
+      <w:r>
+        <w:rPr>
+          <w:rFonts w:ascii="Times New Roman" w:eastAsia="Times New Roman" w:hAnsi="Times New Roman" w:cs="Times New Roman"/>
+          <w:lang w:eastAsia="ru-RU"/>
+        </w:rPr>
+        <w:t xml:space="preserve">подпись и </w:t>
+      </w:r>
+      <w:proofErr w:type="spellStart"/>
+      <w:r>
+        <w:rPr>
+          <w:rFonts w:ascii="Times New Roman" w:eastAsia="Times New Roman" w:hAnsi="Times New Roman" w:cs="Times New Roman"/>
+          <w:lang w:eastAsia="ru-RU"/>
+        </w:rPr>
+        <w:t>ф.и.о.</w:t>
+      </w:r>
+      <w:proofErr w:type="spellEnd"/>
+      <w:r>
+        <w:rPr>
+          <w:rFonts w:ascii="Times New Roman" w:eastAsia="Times New Roman" w:hAnsi="Times New Roman" w:cs="Times New Roman"/>
+          <w:lang w:eastAsia="ru-RU"/>
+        </w:rPr>
+        <w:t xml:space="preserve"> рук-ля</w:t>
+      </w:r>
+      <w:r>
+        <w:rPr>
+          <w:rFonts w:ascii="Times New Roman" w:eastAsia="Times New Roman" w:hAnsi="Times New Roman" w:cs="Times New Roman"/>
+          <w:sz w:val="24"/>
+          <w:szCs w:val="24"/>
+          <w:lang w:eastAsia="ru-RU"/>
+        </w:rPr>
+        <w:t>)</w:t>
+      </w:r>
+    </w:p>
+    <w:p>
+      <w:pPr>
+        <w:spacing w:after="0" w:line="240" w:lineRule="auto"/>
+        <w:ind w:left="6372"/>
+        <w:jc w:val="both"/>
+        <w:rPr>
+          <w:rFonts w:ascii="Times New Roman" w:eastAsia="Times New Roman" w:hAnsi="Times New Roman" w:cs="Times New Roman"/>
+          <w:sz w:val="24"/>
+          <w:szCs w:val="24"/>
+          <w:lang w:eastAsia="ru-RU"/>
+        </w:rPr>
+      </w:pPr>
+    </w:p>
+    <w:p>
+      <w:pPr>
+        <w:spacing w:after="0" w:line="240" w:lineRule="auto"/>
+        <w:jc w:val="both"/>
+        <w:rPr>
+          <w:rFonts w:ascii="Times New Roman" w:eastAsia="Times New Roman" w:hAnsi="Times New Roman" w:cs="Times New Roman"/>
+          <w:sz w:val="24"/>
+          <w:szCs w:val="24"/>
+          <w:lang w:eastAsia="ru-RU"/>
+        </w:rPr>
+      </w:pPr>
+      <w:r>
+        <w:rPr>
+          <w:rFonts w:ascii="Times New Roman" w:eastAsia="Times New Roman" w:hAnsi="Times New Roman" w:cs="Times New Roman"/>
+          <w:sz w:val="24"/>
+          <w:szCs w:val="24"/>
+          <w:lang w:eastAsia="ru-RU"/>
+        </w:rPr>
+        <w:t xml:space="preserve">Оценка по итогам защиты: </w:t>
+      </w:r>
+      <w:r>
+        <w:rPr>
+          <w:rFonts w:ascii="Times New Roman" w:eastAsia="Times New Roman" w:hAnsi="Times New Roman" w:cs="Times New Roman"/>
+          <w:sz w:val="24"/>
+          <w:szCs w:val="24"/>
+          <w:lang w:eastAsia="ru-RU"/>
+        </w:rPr>
+        <w:tab/>
       </w:r>
       <w:r>
         <w:rPr>
@@ -1303,7 +1328,7 @@
           <w:u w:val="single"/>
           <w:lang w:eastAsia="ru-RU"/>
         </w:rPr>
-        <w:t>2</w:t>
+        <w:tab/>
       </w:r>
       <w:r>
         <w:rPr>
@@ -1313,10 +1338,28 @@
           <w:u w:val="single"/>
           <w:lang w:eastAsia="ru-RU"/>
         </w:rPr>
-        <w:t>,</w:t>
-      </w:r>
-      <w:r>
-        <w:t xml:space="preserve"> </w:t>
+        <w:tab/>
+      </w:r>
+    </w:p>
+    <w:p>
+      <w:pPr>
+        <w:spacing w:after="0" w:line="240" w:lineRule="auto"/>
+        <w:jc w:val="both"/>
+        <w:rPr>
+          <w:rFonts w:ascii="Times New Roman" w:eastAsia="Times New Roman" w:hAnsi="Times New Roman" w:cs="Times New Roman"/>
+          <w:sz w:val="24"/>
+          <w:szCs w:val="24"/>
+          <w:lang w:eastAsia="ru-RU"/>
+        </w:rPr>
+      </w:pPr>
+      <w:r>
+        <w:rPr>
+          <w:rFonts w:ascii="Times New Roman" w:eastAsia="Times New Roman" w:hAnsi="Times New Roman" w:cs="Times New Roman"/>
+          <w:sz w:val="24"/>
+          <w:szCs w:val="24"/>
+          <w:lang w:eastAsia="ru-RU"/>
+        </w:rPr>
+        <w:t xml:space="preserve">_______________ / </w:t>
       </w:r>
       <w:r>
         <w:rPr>
@@ -1326,38 +1369,8 @@
           <w:u w:val="single"/>
           <w:lang w:eastAsia="ru-RU"/>
         </w:rPr>
-        <w:t>доцент, Куликов Александр Анатольевич</w:t>
-      </w:r>
-      <w:r>
-        <w:rPr>
-          <w:rFonts w:ascii="Times New Roman" w:eastAsia="Times New Roman" w:hAnsi="Times New Roman" w:cs="Times New Roman"/>
-          <w:sz w:val="24"/>
-          <w:szCs w:val="24"/>
-          <w:lang w:eastAsia="ru-RU"/>
-        </w:rPr>
-        <w:t xml:space="preserve"> </w:t>
-      </w:r>
-      <w:r>
-        <w:rPr>
-          <w:rFonts w:ascii="Times New Roman" w:eastAsia="Times New Roman" w:hAnsi="Times New Roman" w:cs="Times New Roman"/>
-          <w:sz w:val="24"/>
-          <w:szCs w:val="24"/>
-          <w:lang w:eastAsia="ru-RU"/>
-        </w:rPr>
-        <w:t>/</w:t>
-      </w:r>
-    </w:p>
-    <w:p>
-      <w:pPr>
-        <w:spacing w:after="0" w:line="240" w:lineRule="auto"/>
-        <w:jc w:val="both"/>
-        <w:rPr>
-          <w:rFonts w:ascii="Times New Roman" w:eastAsia="Times New Roman" w:hAnsi="Times New Roman" w:cs="Times New Roman"/>
-          <w:sz w:val="24"/>
-          <w:szCs w:val="24"/>
-          <w:lang w:eastAsia="ru-RU"/>
-        </w:rPr>
-      </w:pPr>
+        <w:t>21.06.202</w:t>
+      </w:r>
       <w:r>
         <w:rPr>
           <w:rFonts w:ascii="Times New Roman" w:eastAsia="Times New Roman" w:hAnsi="Times New Roman" w:cs="Times New Roman"/>
@@ -1366,16 +1379,7 @@
           <w:u w:val="single"/>
           <w:lang w:eastAsia="ru-RU"/>
         </w:rPr>
-        <w:t>_______________</w:t>
-      </w:r>
-      <w:r>
-        <w:rPr>
-          <w:rFonts w:ascii="Times New Roman" w:eastAsia="Times New Roman" w:hAnsi="Times New Roman" w:cs="Times New Roman"/>
-          <w:sz w:val="24"/>
-          <w:szCs w:val="24"/>
-          <w:lang w:eastAsia="ru-RU"/>
-        </w:rPr>
-        <w:t xml:space="preserve"> / </w:t>
+        <w:t>2</w:t>
       </w:r>
       <w:r>
         <w:rPr>
@@ -1385,7 +1389,10 @@
           <w:u w:val="single"/>
           <w:lang w:eastAsia="ru-RU"/>
         </w:rPr>
-        <w:t>21.06.202</w:t>
+        <w:t>,</w:t>
+      </w:r>
+      <w:r>
+        <w:t xml:space="preserve"> </w:t>
       </w:r>
       <w:r>
         <w:rPr>
@@ -1395,8 +1402,38 @@
           <w:u w:val="single"/>
           <w:lang w:eastAsia="ru-RU"/>
         </w:rPr>
-        <w:t>2</w:t>
-      </w:r>
+        <w:t>доцент, Куликов Александр Анатольевич</w:t>
+      </w:r>
+      <w:r>
+        <w:rPr>
+          <w:rFonts w:ascii="Times New Roman" w:eastAsia="Times New Roman" w:hAnsi="Times New Roman" w:cs="Times New Roman"/>
+          <w:sz w:val="24"/>
+          <w:szCs w:val="24"/>
+          <w:lang w:eastAsia="ru-RU"/>
+        </w:rPr>
+        <w:t xml:space="preserve"> </w:t>
+      </w:r>
+      <w:r>
+        <w:rPr>
+          <w:rFonts w:ascii="Times New Roman" w:eastAsia="Times New Roman" w:hAnsi="Times New Roman" w:cs="Times New Roman"/>
+          <w:sz w:val="24"/>
+          <w:szCs w:val="24"/>
+          <w:lang w:eastAsia="ru-RU"/>
+        </w:rPr>
+        <w:t>/</w:t>
+      </w:r>
+    </w:p>
+    <w:p>
+      <w:pPr>
+        <w:spacing w:after="0" w:line="240" w:lineRule="auto"/>
+        <w:jc w:val="both"/>
+        <w:rPr>
+          <w:rFonts w:ascii="Times New Roman" w:eastAsia="Times New Roman" w:hAnsi="Times New Roman" w:cs="Times New Roman"/>
+          <w:sz w:val="24"/>
+          <w:szCs w:val="24"/>
+          <w:lang w:eastAsia="ru-RU"/>
+        </w:rPr>
+      </w:pPr>
       <w:r>
         <w:rPr>
           <w:rFonts w:ascii="Times New Roman" w:eastAsia="Times New Roman" w:hAnsi="Times New Roman" w:cs="Times New Roman"/>
@@ -1405,7 +1442,16 @@
           <w:u w:val="single"/>
           <w:lang w:eastAsia="ru-RU"/>
         </w:rPr>
-        <w:t>,</w:t>
+        <w:t>_______________</w:t>
+      </w:r>
+      <w:r>
+        <w:rPr>
+          <w:rFonts w:ascii="Times New Roman" w:eastAsia="Times New Roman" w:hAnsi="Times New Roman" w:cs="Times New Roman"/>
+          <w:sz w:val="24"/>
+          <w:szCs w:val="24"/>
+          <w:lang w:eastAsia="ru-RU"/>
+        </w:rPr>
+        <w:t xml:space="preserve"> / </w:t>
       </w:r>
       <w:r>
         <w:rPr>
@@ -1415,54 +1461,52 @@
           <w:u w:val="single"/>
           <w:lang w:eastAsia="ru-RU"/>
         </w:rPr>
-        <w:t xml:space="preserve">                                                                         </w:t>
+        <w:t>21.06.202</w:t>
       </w:r>
       <w:r>
         <w:rPr>
           <w:rFonts w:ascii="Times New Roman" w:eastAsia="Times New Roman" w:hAnsi="Times New Roman" w:cs="Times New Roman"/>
           <w:sz w:val="24"/>
           <w:szCs w:val="24"/>
-          <w:lang w:eastAsia="ru-RU"/>
-        </w:rPr>
-        <w:t>/</w:t>
-      </w:r>
-    </w:p>
-    <w:p>
-      <w:pPr>
-        <w:spacing w:after="0" w:line="240" w:lineRule="auto"/>
-        <w:jc w:val="both"/>
+          <w:u w:val="single"/>
+          <w:lang w:eastAsia="ru-RU"/>
+        </w:rPr>
+        <w:t>2</w:t>
+      </w:r>
+      <w:r>
         <w:rPr>
           <w:rFonts w:ascii="Times New Roman" w:eastAsia="Times New Roman" w:hAnsi="Times New Roman" w:cs="Times New Roman"/>
           <w:sz w:val="24"/>
           <w:szCs w:val="24"/>
-          <w:lang w:eastAsia="ru-RU"/>
-        </w:rPr>
-      </w:pPr>
+          <w:u w:val="single"/>
+          <w:lang w:eastAsia="ru-RU"/>
+        </w:rPr>
+        <w:t>,</w:t>
+      </w:r>
       <w:r>
         <w:rPr>
           <w:rFonts w:ascii="Times New Roman" w:eastAsia="Times New Roman" w:hAnsi="Times New Roman" w:cs="Times New Roman"/>
           <w:sz w:val="24"/>
           <w:szCs w:val="24"/>
-          <w:lang w:eastAsia="ru-RU"/>
-        </w:rPr>
-        <w:t xml:space="preserve"> (подписи, дата, ф.и.о., должность, звание, уч. степень двух преподавателей, принявших защиту)</w:t>
-      </w:r>
-    </w:p>
-    <w:p>
-      <w:pPr>
-        <w:spacing w:after="0" w:line="240" w:lineRule="auto"/>
-        <w:jc w:val="both"/>
+          <w:u w:val="single"/>
+          <w:lang w:eastAsia="ru-RU"/>
+        </w:rPr>
+        <w:t xml:space="preserve">                                                                         </w:t>
+      </w:r>
+      <w:r>
         <w:rPr>
           <w:rFonts w:ascii="Times New Roman" w:eastAsia="Times New Roman" w:hAnsi="Times New Roman" w:cs="Times New Roman"/>
           <w:sz w:val="24"/>
           <w:szCs w:val="24"/>
           <w:lang w:eastAsia="ru-RU"/>
         </w:rPr>
-      </w:pPr>
+        <w:t>/</w:t>
+      </w:r>
     </w:p>
     <w:p>
       <w:pPr>
         <w:spacing w:after="0" w:line="240" w:lineRule="auto"/>
+        <w:jc w:val="both"/>
         <w:rPr>
           <w:rFonts w:ascii="Times New Roman" w:eastAsia="Times New Roman" w:hAnsi="Times New Roman" w:cs="Times New Roman"/>
           <w:sz w:val="24"/>
@@ -1470,67 +1514,120 @@
           <w:lang w:eastAsia="ru-RU"/>
         </w:rPr>
       </w:pPr>
-    </w:p>
-    <w:p>
-      <w:pPr>
-        <w:spacing w:after="0" w:line="240" w:lineRule="auto"/>
-        <w:jc w:val="center"/>
+      <w:r>
         <w:rPr>
           <w:rFonts w:ascii="Times New Roman" w:eastAsia="Times New Roman" w:hAnsi="Times New Roman" w:cs="Times New Roman"/>
           <w:sz w:val="24"/>
           <w:szCs w:val="24"/>
           <w:lang w:eastAsia="ru-RU"/>
         </w:rPr>
-      </w:pPr>
-    </w:p>
-    <w:p>
-      <w:pPr>
-        <w:spacing w:after="0" w:line="240" w:lineRule="auto"/>
-        <w:jc w:val="center"/>
+        <w:t xml:space="preserve"> (подписи, дата, </w:t>
+      </w:r>
+      <w:proofErr w:type="spellStart"/>
+      <w:r>
         <w:rPr>
           <w:rFonts w:ascii="Times New Roman" w:eastAsia="Times New Roman" w:hAnsi="Times New Roman" w:cs="Times New Roman"/>
           <w:sz w:val="24"/>
           <w:szCs w:val="24"/>
           <w:lang w:eastAsia="ru-RU"/>
         </w:rPr>
-      </w:pPr>
-    </w:p>
-    <w:p>
-      <w:pPr>
-        <w:spacing w:after="0" w:line="240" w:lineRule="auto"/>
-        <w:jc w:val="center"/>
+        <w:t>ф.и.о.</w:t>
+      </w:r>
+      <w:proofErr w:type="spellEnd"/>
+      <w:r>
         <w:rPr>
           <w:rFonts w:ascii="Times New Roman" w:eastAsia="Times New Roman" w:hAnsi="Times New Roman" w:cs="Times New Roman"/>
           <w:sz w:val="24"/>
           <w:szCs w:val="24"/>
           <w:lang w:eastAsia="ru-RU"/>
         </w:rPr>
-      </w:pPr>
-      <w:r>
+        <w:t>, должность, звание, уч. степень двух преподавателей, принявших защиту)</w:t>
+      </w:r>
+    </w:p>
+    <w:p>
+      <w:pPr>
+        <w:spacing w:after="0" w:line="240" w:lineRule="auto"/>
+        <w:jc w:val="both"/>
         <w:rPr>
           <w:rFonts w:ascii="Times New Roman" w:eastAsia="Times New Roman" w:hAnsi="Times New Roman" w:cs="Times New Roman"/>
           <w:sz w:val="24"/>
           <w:szCs w:val="24"/>
           <w:lang w:eastAsia="ru-RU"/>
         </w:rPr>
-        <w:t>202</w:t>
-      </w:r>
-      <w:r>
+      </w:pPr>
+    </w:p>
+    <w:p>
+      <w:pPr>
+        <w:spacing w:after="0" w:line="240" w:lineRule="auto"/>
         <w:rPr>
           <w:rFonts w:ascii="Times New Roman" w:eastAsia="Times New Roman" w:hAnsi="Times New Roman" w:cs="Times New Roman"/>
           <w:sz w:val="24"/>
           <w:szCs w:val="24"/>
           <w:lang w:eastAsia="ru-RU"/>
         </w:rPr>
-        <w:t xml:space="preserve">2 </w:t>
-      </w:r>
-      <w:r>
+      </w:pPr>
+    </w:p>
+    <w:p>
+      <w:pPr>
+        <w:spacing w:after="0" w:line="240" w:lineRule="auto"/>
+        <w:jc w:val="center"/>
         <w:rPr>
           <w:rFonts w:ascii="Times New Roman" w:eastAsia="Times New Roman" w:hAnsi="Times New Roman" w:cs="Times New Roman"/>
           <w:sz w:val="24"/>
           <w:szCs w:val="24"/>
           <w:lang w:eastAsia="ru-RU"/>
         </w:rPr>
+      </w:pPr>
+    </w:p>
+    <w:p>
+      <w:pPr>
+        <w:spacing w:after="0" w:line="240" w:lineRule="auto"/>
+        <w:jc w:val="center"/>
+        <w:rPr>
+          <w:rFonts w:ascii="Times New Roman" w:eastAsia="Times New Roman" w:hAnsi="Times New Roman" w:cs="Times New Roman"/>
+          <w:sz w:val="24"/>
+          <w:szCs w:val="24"/>
+          <w:lang w:eastAsia="ru-RU"/>
+        </w:rPr>
+      </w:pPr>
+    </w:p>
+    <w:p>
+      <w:pPr>
+        <w:spacing w:after="0" w:line="240" w:lineRule="auto"/>
+        <w:jc w:val="center"/>
+        <w:rPr>
+          <w:rFonts w:ascii="Times New Roman" w:eastAsia="Times New Roman" w:hAnsi="Times New Roman" w:cs="Times New Roman"/>
+          <w:sz w:val="24"/>
+          <w:szCs w:val="24"/>
+          <w:lang w:eastAsia="ru-RU"/>
+        </w:rPr>
+      </w:pPr>
+      <w:r>
+        <w:rPr>
+          <w:rFonts w:ascii="Times New Roman" w:eastAsia="Times New Roman" w:hAnsi="Times New Roman" w:cs="Times New Roman"/>
+          <w:sz w:val="24"/>
+          <w:szCs w:val="24"/>
+          <w:lang w:eastAsia="ru-RU"/>
+        </w:rPr>
+        <w:lastRenderedPageBreak/>
+        <w:t>202</w:t>
+      </w:r>
+      <w:r>
+        <w:rPr>
+          <w:rFonts w:ascii="Times New Roman" w:eastAsia="Times New Roman" w:hAnsi="Times New Roman" w:cs="Times New Roman"/>
+          <w:sz w:val="24"/>
+          <w:szCs w:val="24"/>
+          <w:lang w:eastAsia="ru-RU"/>
+        </w:rPr>
+        <w:t xml:space="preserve">2 </w:t>
+      </w:r>
+      <w:r>
+        <w:rPr>
+          <w:rFonts w:ascii="Times New Roman" w:eastAsia="Times New Roman" w:hAnsi="Times New Roman" w:cs="Times New Roman"/>
+          <w:sz w:val="24"/>
+          <w:szCs w:val="24"/>
+          <w:lang w:eastAsia="ru-RU"/>
+        </w:rPr>
         <w:t>г.</w:t>
       </w:r>
     </w:p>
@@ -1542,7 +1639,6 @@
         <w:rPr>
           <w:noProof/>
         </w:rPr>
-        <w:lastRenderedPageBreak/>
         <w:drawing>
           <wp:inline distT="0" distB="0" distL="0" distR="0" wp14:anchorId="6DDECCA5" wp14:editId="7471C422">
             <wp:extent cx="6332220" cy="6847205"/>
@@ -1886,7 +1982,7 @@
           <w:sz w:val="28"/>
           <w:szCs w:val="28"/>
         </w:rPr>
-        <w:t>6</w:t>
+        <w:t>7</w:t>
       </w:r>
       <w:r>
         <w:rPr>
@@ -1934,7 +2030,7 @@
           <w:sz w:val="28"/>
           <w:szCs w:val="28"/>
         </w:rPr>
-        <w:t>2</w:t>
+        <w:t>3</w:t>
       </w:r>
       <w:r>
         <w:rPr>
@@ -2133,7 +2229,7 @@
       <w:r>
         <w:fldChar w:fldCharType="separate"/>
       </w:r>
-      <w:hyperlink w:anchor="_Toc103104443" w:history="1">
+      <w:hyperlink w:anchor="_Toc103288229" w:history="1">
         <w:r>
           <w:rPr>
             <w:rStyle w:val="af1"/>
@@ -2156,7 +2252,7 @@
           <w:rPr>
             <w:webHidden/>
           </w:rPr>
-          <w:instrText xml:space="preserve"> PAGEREF _Toc103104443 \h </w:instrText>
+          <w:instrText xml:space="preserve"> PAGEREF _Toc103288229 \h </w:instrText>
         </w:r>
         <w:r>
           <w:rPr>
@@ -2193,7 +2289,7 @@
           <w:lang w:val="en-US" w:eastAsia="en-US"/>
         </w:rPr>
       </w:pPr>
-      <w:hyperlink w:anchor="_Toc103104444" w:history="1">
+      <w:hyperlink w:anchor="_Toc103288230" w:history="1">
         <w:r>
           <w:rPr>
             <w:rStyle w:val="af1"/>
@@ -2216,7 +2312,7 @@
           <w:rPr>
             <w:webHidden/>
           </w:rPr>
-          <w:instrText xml:space="preserve"> PAGEREF _Toc103104444 \h </w:instrText>
+          <w:instrText xml:space="preserve"> PAGEREF _Toc103288230 \h </w:instrText>
         </w:r>
         <w:r>
           <w:rPr>
@@ -2248,7 +2344,7 @@
         <w:pStyle w:val="2"/>
         <w:tabs>
           <w:tab w:val="left" w:pos="1320"/>
-          <w:tab w:val="right" w:leader="dot" w:pos="9962"/>
+          <w:tab w:val="right" w:leader="dot" w:pos="9678"/>
         </w:tabs>
         <w:rPr>
           <w:rFonts w:asciiTheme="minorHAnsi" w:eastAsiaTheme="minorEastAsia" w:hAnsiTheme="minorHAnsi" w:cstheme="minorBidi"/>
@@ -2258,11 +2354,10 @@
           <w:lang w:val="en-US" w:eastAsia="en-US"/>
         </w:rPr>
       </w:pPr>
-      <w:hyperlink w:anchor="_Toc103104445" w:history="1">
+      <w:hyperlink w:anchor="_Toc103288231" w:history="1">
         <w:r>
           <w:rPr>
             <w:rStyle w:val="af1"/>
-            <w:b/>
             <w:noProof/>
           </w:rPr>
           <w:t>1.</w:t>
@@ -2280,7 +2375,6 @@
         <w:r>
           <w:rPr>
             <w:rStyle w:val="af1"/>
-            <w:b/>
             <w:noProof/>
           </w:rPr>
           <w:t>Общие сведения</w:t>
@@ -2304,7 +2398,7 @@
             <w:noProof/>
             <w:webHidden/>
           </w:rPr>
-          <w:instrText xml:space="preserve"> PAGEREF _Toc103104445 \h </w:instrText>
+          <w:instrText xml:space="preserve"> PAGEREF _Toc103288231 \h </w:instrText>
         </w:r>
         <w:r>
           <w:rPr>
@@ -2340,7 +2434,7 @@
         <w:pStyle w:val="2"/>
         <w:tabs>
           <w:tab w:val="left" w:pos="1540"/>
-          <w:tab w:val="right" w:leader="dot" w:pos="9962"/>
+          <w:tab w:val="right" w:leader="dot" w:pos="9678"/>
         </w:tabs>
         <w:rPr>
           <w:rFonts w:asciiTheme="minorHAnsi" w:eastAsiaTheme="minorEastAsia" w:hAnsiTheme="minorHAnsi" w:cstheme="minorBidi"/>
@@ -2350,11 +2444,10 @@
           <w:lang w:val="en-US" w:eastAsia="en-US"/>
         </w:rPr>
       </w:pPr>
-      <w:hyperlink w:anchor="_Toc103104446" w:history="1">
+      <w:hyperlink w:anchor="_Toc103288232" w:history="1">
         <w:r>
           <w:rPr>
             <w:rStyle w:val="af1"/>
-            <w:b/>
             <w:noProof/>
           </w:rPr>
           <w:t>1.1.</w:t>
@@ -2372,7 +2465,6 @@
         <w:r>
           <w:rPr>
             <w:rStyle w:val="af1"/>
-            <w:b/>
             <w:noProof/>
           </w:rPr>
           <w:t>Обозначение и наименование программы</w:t>
@@ -2396,7 +2488,7 @@
             <w:noProof/>
             <w:webHidden/>
           </w:rPr>
-          <w:instrText xml:space="preserve"> PAGEREF _Toc103104446 \h </w:instrText>
+          <w:instrText xml:space="preserve"> PAGEREF _Toc103288232 \h </w:instrText>
         </w:r>
         <w:r>
           <w:rPr>
@@ -2432,7 +2524,7 @@
         <w:pStyle w:val="2"/>
         <w:tabs>
           <w:tab w:val="left" w:pos="1540"/>
-          <w:tab w:val="right" w:leader="dot" w:pos="9962"/>
+          <w:tab w:val="right" w:leader="dot" w:pos="9678"/>
         </w:tabs>
         <w:rPr>
           <w:rFonts w:asciiTheme="minorHAnsi" w:eastAsiaTheme="minorEastAsia" w:hAnsiTheme="minorHAnsi" w:cstheme="minorBidi"/>
@@ -2442,11 +2534,10 @@
           <w:lang w:val="en-US" w:eastAsia="en-US"/>
         </w:rPr>
       </w:pPr>
-      <w:hyperlink w:anchor="_Toc103104447" w:history="1">
+      <w:hyperlink w:anchor="_Toc103288233" w:history="1">
         <w:r>
           <w:rPr>
             <w:rStyle w:val="af1"/>
-            <w:b/>
             <w:noProof/>
           </w:rPr>
           <w:t>1.2.</w:t>
@@ -2464,7 +2555,6 @@
         <w:r>
           <w:rPr>
             <w:rStyle w:val="af1"/>
-            <w:b/>
             <w:noProof/>
           </w:rPr>
           <w:t>ПО, необходимое для функционирования программы</w:t>
@@ -2488,7 +2578,7 @@
             <w:noProof/>
             <w:webHidden/>
           </w:rPr>
-          <w:instrText xml:space="preserve"> PAGEREF _Toc103104447 \h </w:instrText>
+          <w:instrText xml:space="preserve"> PAGEREF _Toc103288233 \h </w:instrText>
         </w:r>
         <w:r>
           <w:rPr>
@@ -2524,7 +2614,7 @@
         <w:pStyle w:val="2"/>
         <w:tabs>
           <w:tab w:val="left" w:pos="1540"/>
-          <w:tab w:val="right" w:leader="dot" w:pos="9962"/>
+          <w:tab w:val="right" w:leader="dot" w:pos="9678"/>
         </w:tabs>
         <w:rPr>
           <w:rFonts w:asciiTheme="minorHAnsi" w:eastAsiaTheme="minorEastAsia" w:hAnsiTheme="minorHAnsi" w:cstheme="minorBidi"/>
@@ -2534,11 +2624,10 @@
           <w:lang w:val="en-US" w:eastAsia="en-US"/>
         </w:rPr>
       </w:pPr>
-      <w:hyperlink w:anchor="_Toc103104448" w:history="1">
+      <w:hyperlink w:anchor="_Toc103288234" w:history="1">
         <w:r>
           <w:rPr>
             <w:rStyle w:val="af1"/>
-            <w:b/>
             <w:noProof/>
           </w:rPr>
           <w:t>1.3.</w:t>
@@ -2556,7 +2645,6 @@
         <w:r>
           <w:rPr>
             <w:rStyle w:val="af1"/>
-            <w:b/>
             <w:noProof/>
           </w:rPr>
           <w:t>Языки программирования, на которых написана программа</w:t>
@@ -2580,7 +2668,7 @@
             <w:noProof/>
             <w:webHidden/>
           </w:rPr>
-          <w:instrText xml:space="preserve"> PAGEREF _Toc103104448 \h </w:instrText>
+          <w:instrText xml:space="preserve"> PAGEREF _Toc103288234 \h </w:instrText>
         </w:r>
         <w:r>
           <w:rPr>
@@ -2616,7 +2704,7 @@
         <w:pStyle w:val="2"/>
         <w:tabs>
           <w:tab w:val="left" w:pos="1320"/>
-          <w:tab w:val="right" w:leader="dot" w:pos="9962"/>
+          <w:tab w:val="right" w:leader="dot" w:pos="9678"/>
         </w:tabs>
         <w:rPr>
           <w:rFonts w:asciiTheme="minorHAnsi" w:eastAsiaTheme="minorEastAsia" w:hAnsiTheme="minorHAnsi" w:cstheme="minorBidi"/>
@@ -2626,11 +2714,10 @@
           <w:lang w:val="en-US" w:eastAsia="en-US"/>
         </w:rPr>
       </w:pPr>
-      <w:hyperlink w:anchor="_Toc103104449" w:history="1">
+      <w:hyperlink w:anchor="_Toc103288235" w:history="1">
         <w:r>
           <w:rPr>
             <w:rStyle w:val="af1"/>
-            <w:b/>
             <w:noProof/>
           </w:rPr>
           <w:t>2.</w:t>
@@ -2648,7 +2735,6 @@
         <w:r>
           <w:rPr>
             <w:rStyle w:val="af1"/>
-            <w:b/>
             <w:noProof/>
           </w:rPr>
           <w:t>Функциональное назначение</w:t>
@@ -2672,7 +2758,7 @@
             <w:noProof/>
             <w:webHidden/>
           </w:rPr>
-          <w:instrText xml:space="preserve"> PAGEREF _Toc103104449 \h </w:instrText>
+          <w:instrText xml:space="preserve"> PAGEREF _Toc103288235 \h </w:instrText>
         </w:r>
         <w:r>
           <w:rPr>
@@ -2708,7 +2794,7 @@
         <w:pStyle w:val="2"/>
         <w:tabs>
           <w:tab w:val="left" w:pos="1320"/>
-          <w:tab w:val="right" w:leader="dot" w:pos="9962"/>
+          <w:tab w:val="right" w:leader="dot" w:pos="9678"/>
         </w:tabs>
         <w:rPr>
           <w:rFonts w:asciiTheme="minorHAnsi" w:eastAsiaTheme="minorEastAsia" w:hAnsiTheme="minorHAnsi" w:cstheme="minorBidi"/>
@@ -2718,11 +2804,10 @@
           <w:lang w:val="en-US" w:eastAsia="en-US"/>
         </w:rPr>
       </w:pPr>
-      <w:hyperlink w:anchor="_Toc103104450" w:history="1">
+      <w:hyperlink w:anchor="_Toc103288236" w:history="1">
         <w:r>
           <w:rPr>
             <w:rStyle w:val="af1"/>
-            <w:b/>
             <w:noProof/>
           </w:rPr>
           <w:t>3.</w:t>
@@ -2740,7 +2825,6 @@
         <w:r>
           <w:rPr>
             <w:rStyle w:val="af1"/>
-            <w:b/>
             <w:noProof/>
           </w:rPr>
           <w:t>Описание логической структуры</w:t>
@@ -2764,7 +2848,7 @@
             <w:noProof/>
             <w:webHidden/>
           </w:rPr>
-          <w:instrText xml:space="preserve"> PAGEREF _Toc103104450 \h </w:instrText>
+          <w:instrText xml:space="preserve"> PAGEREF _Toc103288236 \h </w:instrText>
         </w:r>
         <w:r>
           <w:rPr>
@@ -2800,7 +2884,7 @@
         <w:pStyle w:val="2"/>
         <w:tabs>
           <w:tab w:val="left" w:pos="1540"/>
-          <w:tab w:val="right" w:leader="dot" w:pos="9962"/>
+          <w:tab w:val="right" w:leader="dot" w:pos="9678"/>
         </w:tabs>
         <w:rPr>
           <w:rFonts w:asciiTheme="minorHAnsi" w:eastAsiaTheme="minorEastAsia" w:hAnsiTheme="minorHAnsi" w:cstheme="minorBidi"/>
@@ -2810,11 +2894,10 @@
           <w:lang w:val="en-US" w:eastAsia="en-US"/>
         </w:rPr>
       </w:pPr>
-      <w:hyperlink w:anchor="_Toc103104451" w:history="1">
+      <w:hyperlink w:anchor="_Toc103288237" w:history="1">
         <w:r>
           <w:rPr>
             <w:rStyle w:val="af1"/>
-            <w:b/>
             <w:noProof/>
           </w:rPr>
           <w:t>3.1.</w:t>
@@ -2832,7 +2915,6 @@
         <w:r>
           <w:rPr>
             <w:rStyle w:val="af1"/>
-            <w:b/>
             <w:noProof/>
           </w:rPr>
           <w:t>Анализ предметной области</w:t>
@@ -2856,7 +2938,7 @@
             <w:noProof/>
             <w:webHidden/>
           </w:rPr>
-          <w:instrText xml:space="preserve"> PAGEREF _Toc103104451 \h </w:instrText>
+          <w:instrText xml:space="preserve"> PAGEREF _Toc103288237 \h </w:instrText>
         </w:r>
         <w:r>
           <w:rPr>
@@ -2892,7 +2974,7 @@
         <w:pStyle w:val="2"/>
         <w:tabs>
           <w:tab w:val="left" w:pos="1760"/>
-          <w:tab w:val="right" w:leader="dot" w:pos="9962"/>
+          <w:tab w:val="right" w:leader="dot" w:pos="9678"/>
         </w:tabs>
         <w:rPr>
           <w:rFonts w:asciiTheme="minorHAnsi" w:eastAsiaTheme="minorEastAsia" w:hAnsiTheme="minorHAnsi" w:cstheme="minorBidi"/>
@@ -2902,11 +2984,10 @@
           <w:lang w:val="en-US" w:eastAsia="en-US"/>
         </w:rPr>
       </w:pPr>
-      <w:hyperlink w:anchor="_Toc103104452" w:history="1">
+      <w:hyperlink w:anchor="_Toc103288238" w:history="1">
         <w:r>
           <w:rPr>
             <w:rStyle w:val="af1"/>
-            <w:b/>
             <w:noProof/>
           </w:rPr>
           <w:t>3.1.1.</w:t>
@@ -2924,7 +3005,6 @@
         <w:r>
           <w:rPr>
             <w:rStyle w:val="af1"/>
-            <w:b/>
             <w:noProof/>
           </w:rPr>
           <w:t>Описание предметной области</w:t>
@@ -2948,7 +3028,7 @@
             <w:noProof/>
             <w:webHidden/>
           </w:rPr>
-          <w:instrText xml:space="preserve"> PAGEREF _Toc103104452 \h </w:instrText>
+          <w:instrText xml:space="preserve"> PAGEREF _Toc103288238 \h </w:instrText>
         </w:r>
         <w:r>
           <w:rPr>
@@ -2984,7 +3064,7 @@
         <w:pStyle w:val="2"/>
         <w:tabs>
           <w:tab w:val="left" w:pos="1760"/>
-          <w:tab w:val="right" w:leader="dot" w:pos="9962"/>
+          <w:tab w:val="right" w:leader="dot" w:pos="9678"/>
         </w:tabs>
         <w:rPr>
           <w:rFonts w:asciiTheme="minorHAnsi" w:eastAsiaTheme="minorEastAsia" w:hAnsiTheme="minorHAnsi" w:cstheme="minorBidi"/>
@@ -2994,11 +3074,10 @@
           <w:lang w:val="en-US" w:eastAsia="en-US"/>
         </w:rPr>
       </w:pPr>
-      <w:hyperlink w:anchor="_Toc103104453" w:history="1">
+      <w:hyperlink w:anchor="_Toc103288239" w:history="1">
         <w:r>
           <w:rPr>
             <w:rStyle w:val="af1"/>
-            <w:b/>
             <w:noProof/>
           </w:rPr>
           <w:t>3.1.2.</w:t>
@@ -3016,7 +3095,6 @@
         <w:r>
           <w:rPr>
             <w:rStyle w:val="af1"/>
-            <w:b/>
             <w:noProof/>
           </w:rPr>
           <w:t>Анализ аналогов разрабатываемого приложения</w:t>
@@ -3040,7 +3118,7 @@
             <w:noProof/>
             <w:webHidden/>
           </w:rPr>
-          <w:instrText xml:space="preserve"> PAGEREF _Toc103104453 \h </w:instrText>
+          <w:instrText xml:space="preserve"> PAGEREF _Toc103288239 \h </w:instrText>
         </w:r>
         <w:r>
           <w:rPr>
@@ -3076,7 +3154,7 @@
         <w:pStyle w:val="2"/>
         <w:tabs>
           <w:tab w:val="left" w:pos="1540"/>
-          <w:tab w:val="right" w:leader="dot" w:pos="9962"/>
+          <w:tab w:val="right" w:leader="dot" w:pos="9678"/>
         </w:tabs>
         <w:rPr>
           <w:rFonts w:asciiTheme="minorHAnsi" w:eastAsiaTheme="minorEastAsia" w:hAnsiTheme="minorHAnsi" w:cstheme="minorBidi"/>
@@ -3086,11 +3164,10 @@
           <w:lang w:val="en-US" w:eastAsia="en-US"/>
         </w:rPr>
       </w:pPr>
-      <w:hyperlink w:anchor="_Toc103104454" w:history="1">
+      <w:hyperlink w:anchor="_Toc103288240" w:history="1">
         <w:r>
           <w:rPr>
             <w:rStyle w:val="af1"/>
-            <w:b/>
             <w:noProof/>
           </w:rPr>
           <w:t>3.2.</w:t>
@@ -3108,7 +3185,6 @@
         <w:r>
           <w:rPr>
             <w:rStyle w:val="af1"/>
-            <w:b/>
             <w:noProof/>
           </w:rPr>
           <w:t>Методология разработки сервиса</w:t>
@@ -3132,7 +3208,7 @@
             <w:noProof/>
             <w:webHidden/>
           </w:rPr>
-          <w:instrText xml:space="preserve"> PAGEREF _Toc103104454 \h </w:instrText>
+          <w:instrText xml:space="preserve"> PAGEREF _Toc103288240 \h </w:instrText>
         </w:r>
         <w:r>
           <w:rPr>
@@ -3168,7 +3244,7 @@
         <w:pStyle w:val="2"/>
         <w:tabs>
           <w:tab w:val="left" w:pos="1760"/>
-          <w:tab w:val="right" w:leader="dot" w:pos="9962"/>
+          <w:tab w:val="right" w:leader="dot" w:pos="9678"/>
         </w:tabs>
         <w:rPr>
           <w:rFonts w:asciiTheme="minorHAnsi" w:eastAsiaTheme="minorEastAsia" w:hAnsiTheme="minorHAnsi" w:cstheme="minorBidi"/>
@@ -3178,11 +3254,10 @@
           <w:lang w:val="en-US" w:eastAsia="en-US"/>
         </w:rPr>
       </w:pPr>
-      <w:hyperlink w:anchor="_Toc103104455" w:history="1">
+      <w:hyperlink w:anchor="_Toc103288241" w:history="1">
         <w:r>
           <w:rPr>
             <w:rStyle w:val="af1"/>
-            <w:b/>
             <w:noProof/>
           </w:rPr>
           <w:t>3.2.1.</w:t>
@@ -3200,7 +3275,6 @@
         <w:r>
           <w:rPr>
             <w:rStyle w:val="af1"/>
-            <w:b/>
             <w:noProof/>
           </w:rPr>
           <w:t>Выбор языка разработки</w:t>
@@ -3224,7 +3298,7 @@
             <w:noProof/>
             <w:webHidden/>
           </w:rPr>
-          <w:instrText xml:space="preserve"> PAGEREF _Toc103104455 \h </w:instrText>
+          <w:instrText xml:space="preserve"> PAGEREF _Toc103288241 \h </w:instrText>
         </w:r>
         <w:r>
           <w:rPr>
@@ -3260,7 +3334,7 @@
         <w:pStyle w:val="2"/>
         <w:tabs>
           <w:tab w:val="left" w:pos="1760"/>
-          <w:tab w:val="right" w:leader="dot" w:pos="9962"/>
+          <w:tab w:val="right" w:leader="dot" w:pos="9678"/>
         </w:tabs>
         <w:rPr>
           <w:rFonts w:asciiTheme="minorHAnsi" w:eastAsiaTheme="minorEastAsia" w:hAnsiTheme="minorHAnsi" w:cstheme="minorBidi"/>
@@ -3270,11 +3344,10 @@
           <w:lang w:val="en-US" w:eastAsia="en-US"/>
         </w:rPr>
       </w:pPr>
-      <w:hyperlink w:anchor="_Toc103104456" w:history="1">
+      <w:hyperlink w:anchor="_Toc103288242" w:history="1">
         <w:r>
           <w:rPr>
             <w:rStyle w:val="af1"/>
-            <w:b/>
             <w:noProof/>
           </w:rPr>
           <w:t>3.2.2.</w:t>
@@ -3292,7 +3365,6 @@
         <w:r>
           <w:rPr>
             <w:rStyle w:val="af1"/>
-            <w:b/>
             <w:noProof/>
           </w:rPr>
           <w:t>Выбор инструментов для разработки интерфейса приложения</w:t>
@@ -3316,7 +3388,7 @@
             <w:noProof/>
             <w:webHidden/>
           </w:rPr>
-          <w:instrText xml:space="preserve"> PAGEREF _Toc103104456 \h </w:instrText>
+          <w:instrText xml:space="preserve"> PAGEREF _Toc103288242 \h </w:instrText>
         </w:r>
         <w:r>
           <w:rPr>
@@ -3352,7 +3424,7 @@
         <w:pStyle w:val="2"/>
         <w:tabs>
           <w:tab w:val="left" w:pos="1760"/>
-          <w:tab w:val="right" w:leader="dot" w:pos="9962"/>
+          <w:tab w:val="right" w:leader="dot" w:pos="9678"/>
         </w:tabs>
         <w:rPr>
           <w:rFonts w:asciiTheme="minorHAnsi" w:eastAsiaTheme="minorEastAsia" w:hAnsiTheme="minorHAnsi" w:cstheme="minorBidi"/>
@@ -3362,11 +3434,10 @@
           <w:lang w:val="en-US" w:eastAsia="en-US"/>
         </w:rPr>
       </w:pPr>
-      <w:hyperlink w:anchor="_Toc103104457" w:history="1">
+      <w:hyperlink w:anchor="_Toc103288243" w:history="1">
         <w:r>
           <w:rPr>
             <w:rStyle w:val="af1"/>
-            <w:b/>
             <w:noProof/>
           </w:rPr>
           <w:t>3.2.3.</w:t>
@@ -3384,7 +3455,6 @@
         <w:r>
           <w:rPr>
             <w:rStyle w:val="af1"/>
-            <w:b/>
             <w:noProof/>
           </w:rPr>
           <w:t>Выбор среды для разработки приложения и БД</w:t>
@@ -3408,7 +3478,7 @@
             <w:noProof/>
             <w:webHidden/>
           </w:rPr>
-          <w:instrText xml:space="preserve"> PAGEREF _Toc103104457 \h </w:instrText>
+          <w:instrText xml:space="preserve"> PAGEREF _Toc103288243 \h </w:instrText>
         </w:r>
         <w:r>
           <w:rPr>
@@ -3444,7 +3514,7 @@
         <w:pStyle w:val="2"/>
         <w:tabs>
           <w:tab w:val="left" w:pos="1540"/>
-          <w:tab w:val="right" w:leader="dot" w:pos="9962"/>
+          <w:tab w:val="right" w:leader="dot" w:pos="9678"/>
         </w:tabs>
         <w:rPr>
           <w:rFonts w:asciiTheme="minorHAnsi" w:eastAsiaTheme="minorEastAsia" w:hAnsiTheme="minorHAnsi" w:cstheme="minorBidi"/>
@@ -3454,11 +3524,10 @@
           <w:lang w:val="en-US" w:eastAsia="en-US"/>
         </w:rPr>
       </w:pPr>
-      <w:hyperlink w:anchor="_Toc103104458" w:history="1">
+      <w:hyperlink w:anchor="_Toc103288244" w:history="1">
         <w:r>
           <w:rPr>
             <w:rStyle w:val="af1"/>
-            <w:b/>
             <w:noProof/>
           </w:rPr>
           <w:t>3.3.</w:t>
@@ -3476,7 +3545,6 @@
         <w:r>
           <w:rPr>
             <w:rStyle w:val="af1"/>
-            <w:b/>
             <w:noProof/>
           </w:rPr>
           <w:t>Реализация сервиса</w:t>
@@ -3500,7 +3568,7 @@
             <w:noProof/>
             <w:webHidden/>
           </w:rPr>
-          <w:instrText xml:space="preserve"> PAGEREF _Toc103104458 \h </w:instrText>
+          <w:instrText xml:space="preserve"> PAGEREF _Toc103288244 \h </w:instrText>
         </w:r>
         <w:r>
           <w:rPr>
@@ -3536,7 +3604,7 @@
         <w:pStyle w:val="2"/>
         <w:tabs>
           <w:tab w:val="left" w:pos="1760"/>
-          <w:tab w:val="right" w:leader="dot" w:pos="9962"/>
+          <w:tab w:val="right" w:leader="dot" w:pos="9678"/>
         </w:tabs>
         <w:rPr>
           <w:rFonts w:asciiTheme="minorHAnsi" w:eastAsiaTheme="minorEastAsia" w:hAnsiTheme="minorHAnsi" w:cstheme="minorBidi"/>
@@ -3546,11 +3614,10 @@
           <w:lang w:val="en-US" w:eastAsia="en-US"/>
         </w:rPr>
       </w:pPr>
-      <w:hyperlink w:anchor="_Toc103104459" w:history="1">
+      <w:hyperlink w:anchor="_Toc103288245" w:history="1">
         <w:r>
           <w:rPr>
             <w:rStyle w:val="af1"/>
-            <w:b/>
             <w:noProof/>
           </w:rPr>
           <w:t>3.3.1.</w:t>
@@ -3568,7 +3635,6 @@
         <w:r>
           <w:rPr>
             <w:rStyle w:val="af1"/>
-            <w:b/>
             <w:noProof/>
           </w:rPr>
           <w:t>Стадии и этапы разработки</w:t>
@@ -3592,7 +3658,7 @@
             <w:noProof/>
             <w:webHidden/>
           </w:rPr>
-          <w:instrText xml:space="preserve"> PAGEREF _Toc103104459 \h </w:instrText>
+          <w:instrText xml:space="preserve"> PAGEREF _Toc103288245 \h </w:instrText>
         </w:r>
         <w:r>
           <w:rPr>
@@ -3628,7 +3694,7 @@
         <w:pStyle w:val="2"/>
         <w:tabs>
           <w:tab w:val="left" w:pos="1760"/>
-          <w:tab w:val="right" w:leader="dot" w:pos="9962"/>
+          <w:tab w:val="right" w:leader="dot" w:pos="9678"/>
         </w:tabs>
         <w:rPr>
           <w:rFonts w:asciiTheme="minorHAnsi" w:eastAsiaTheme="minorEastAsia" w:hAnsiTheme="minorHAnsi" w:cstheme="minorBidi"/>
@@ -3638,11 +3704,10 @@
           <w:lang w:val="en-US" w:eastAsia="en-US"/>
         </w:rPr>
       </w:pPr>
-      <w:hyperlink w:anchor="_Toc103104460" w:history="1">
+      <w:hyperlink w:anchor="_Toc103288246" w:history="1">
         <w:r>
           <w:rPr>
             <w:rStyle w:val="af1"/>
-            <w:b/>
             <w:noProof/>
           </w:rPr>
           <w:t>3.3.2.</w:t>
@@ -3660,7 +3725,6 @@
         <w:r>
           <w:rPr>
             <w:rStyle w:val="af1"/>
-            <w:b/>
             <w:noProof/>
           </w:rPr>
           <w:t>Структурная схема сервиса</w:t>
@@ -3684,7 +3748,7 @@
             <w:noProof/>
             <w:webHidden/>
           </w:rPr>
-          <w:instrText xml:space="preserve"> PAGEREF _Toc103104460 \h </w:instrText>
+          <w:instrText xml:space="preserve"> PAGEREF _Toc103288246 \h </w:instrText>
         </w:r>
         <w:r>
           <w:rPr>
@@ -3720,7 +3784,7 @@
         <w:pStyle w:val="2"/>
         <w:tabs>
           <w:tab w:val="left" w:pos="1760"/>
-          <w:tab w:val="right" w:leader="dot" w:pos="9962"/>
+          <w:tab w:val="right" w:leader="dot" w:pos="9678"/>
         </w:tabs>
         <w:rPr>
           <w:rFonts w:asciiTheme="minorHAnsi" w:eastAsiaTheme="minorEastAsia" w:hAnsiTheme="minorHAnsi" w:cstheme="minorBidi"/>
@@ -3730,11 +3794,10 @@
           <w:lang w:val="en-US" w:eastAsia="en-US"/>
         </w:rPr>
       </w:pPr>
-      <w:hyperlink w:anchor="_Toc103104461" w:history="1">
+      <w:hyperlink w:anchor="_Toc103288247" w:history="1">
         <w:r>
           <w:rPr>
             <w:rStyle w:val="af1"/>
-            <w:b/>
             <w:noProof/>
           </w:rPr>
           <w:t>3.3.3.</w:t>
@@ -3752,7 +3815,6 @@
         <w:r>
           <w:rPr>
             <w:rStyle w:val="af1"/>
-            <w:b/>
             <w:noProof/>
           </w:rPr>
           <w:t>UML-диаграмма структуры БД</w:t>
@@ -3776,7 +3838,7 @@
             <w:noProof/>
             <w:webHidden/>
           </w:rPr>
-          <w:instrText xml:space="preserve"> PAGEREF _Toc103104461 \h </w:instrText>
+          <w:instrText xml:space="preserve"> PAGEREF _Toc103288247 \h </w:instrText>
         </w:r>
         <w:r>
           <w:rPr>
@@ -3812,7 +3874,7 @@
         <w:pStyle w:val="2"/>
         <w:tabs>
           <w:tab w:val="left" w:pos="1760"/>
-          <w:tab w:val="right" w:leader="dot" w:pos="9962"/>
+          <w:tab w:val="right" w:leader="dot" w:pos="9678"/>
         </w:tabs>
         <w:rPr>
           <w:rFonts w:asciiTheme="minorHAnsi" w:eastAsiaTheme="minorEastAsia" w:hAnsiTheme="minorHAnsi" w:cstheme="minorBidi"/>
@@ -3822,11 +3884,10 @@
           <w:lang w:val="en-US" w:eastAsia="en-US"/>
         </w:rPr>
       </w:pPr>
-      <w:hyperlink w:anchor="_Toc103104462" w:history="1">
+      <w:hyperlink w:anchor="_Toc103288248" w:history="1">
         <w:r>
           <w:rPr>
             <w:rStyle w:val="af1"/>
-            <w:b/>
             <w:noProof/>
           </w:rPr>
           <w:t>3.3.4.</w:t>
@@ -3844,7 +3905,6 @@
         <w:r>
           <w:rPr>
             <w:rStyle w:val="af1"/>
-            <w:b/>
             <w:noProof/>
           </w:rPr>
           <w:t>UML-диаграмма деятельности</w:t>
@@ -3868,7 +3928,7 @@
             <w:noProof/>
             <w:webHidden/>
           </w:rPr>
-          <w:instrText xml:space="preserve"> PAGEREF _Toc103104462 \h </w:instrText>
+          <w:instrText xml:space="preserve"> PAGEREF _Toc103288248 \h </w:instrText>
         </w:r>
         <w:r>
           <w:rPr>
@@ -3904,7 +3964,7 @@
         <w:pStyle w:val="2"/>
         <w:tabs>
           <w:tab w:val="left" w:pos="1760"/>
-          <w:tab w:val="right" w:leader="dot" w:pos="9962"/>
+          <w:tab w:val="right" w:leader="dot" w:pos="9678"/>
         </w:tabs>
         <w:rPr>
           <w:rFonts w:asciiTheme="minorHAnsi" w:eastAsiaTheme="minorEastAsia" w:hAnsiTheme="minorHAnsi" w:cstheme="minorBidi"/>
@@ -3914,11 +3974,10 @@
           <w:lang w:val="en-US" w:eastAsia="en-US"/>
         </w:rPr>
       </w:pPr>
-      <w:hyperlink w:anchor="_Toc103104463" w:history="1">
+      <w:hyperlink w:anchor="_Toc103288249" w:history="1">
         <w:r>
           <w:rPr>
             <w:rStyle w:val="af1"/>
-            <w:b/>
             <w:noProof/>
           </w:rPr>
           <w:t>3.3.5.</w:t>
@@ -3936,7 +3995,6 @@
         <w:r>
           <w:rPr>
             <w:rStyle w:val="af1"/>
-            <w:b/>
             <w:noProof/>
           </w:rPr>
           <w:t>Разработка серверной части</w:t>
@@ -3960,7 +4018,7 @@
             <w:noProof/>
             <w:webHidden/>
           </w:rPr>
-          <w:instrText xml:space="preserve"> PAGEREF _Toc103104463 \h </w:instrText>
+          <w:instrText xml:space="preserve"> PAGEREF _Toc103288249 \h </w:instrText>
         </w:r>
         <w:r>
           <w:rPr>
@@ -3996,7 +4054,7 @@
         <w:pStyle w:val="2"/>
         <w:tabs>
           <w:tab w:val="left" w:pos="1760"/>
-          <w:tab w:val="right" w:leader="dot" w:pos="9962"/>
+          <w:tab w:val="right" w:leader="dot" w:pos="9678"/>
         </w:tabs>
         <w:rPr>
           <w:rFonts w:asciiTheme="minorHAnsi" w:eastAsiaTheme="minorEastAsia" w:hAnsiTheme="minorHAnsi" w:cstheme="minorBidi"/>
@@ -4006,11 +4064,10 @@
           <w:lang w:val="en-US" w:eastAsia="en-US"/>
         </w:rPr>
       </w:pPr>
-      <w:hyperlink w:anchor="_Toc103104464" w:history="1">
+      <w:hyperlink w:anchor="_Toc103288250" w:history="1">
         <w:r>
           <w:rPr>
             <w:rStyle w:val="af1"/>
-            <w:b/>
             <w:noProof/>
           </w:rPr>
           <w:t>3.3.6.</w:t>
@@ -4028,7 +4085,6 @@
         <w:r>
           <w:rPr>
             <w:rStyle w:val="af1"/>
-            <w:b/>
             <w:noProof/>
           </w:rPr>
           <w:t>UML-диаграмма классов</w:t>
@@ -4052,7 +4108,7 @@
             <w:noProof/>
             <w:webHidden/>
           </w:rPr>
-          <w:instrText xml:space="preserve"> PAGEREF _Toc103104464 \h </w:instrText>
+          <w:instrText xml:space="preserve"> PAGEREF _Toc103288250 \h </w:instrText>
         </w:r>
         <w:r>
           <w:rPr>
@@ -4072,7 +4128,7 @@
             <w:noProof/>
             <w:webHidden/>
           </w:rPr>
-          <w:t>19</w:t>
+          <w:t>20</w:t>
         </w:r>
         <w:r>
           <w:rPr>
@@ -4088,7 +4144,7 @@
         <w:pStyle w:val="2"/>
         <w:tabs>
           <w:tab w:val="left" w:pos="1760"/>
-          <w:tab w:val="right" w:leader="dot" w:pos="9962"/>
+          <w:tab w:val="right" w:leader="dot" w:pos="9678"/>
         </w:tabs>
         <w:rPr>
           <w:rFonts w:asciiTheme="minorHAnsi" w:eastAsiaTheme="minorEastAsia" w:hAnsiTheme="minorHAnsi" w:cstheme="minorBidi"/>
@@ -4098,11 +4154,10 @@
           <w:lang w:val="en-US" w:eastAsia="en-US"/>
         </w:rPr>
       </w:pPr>
-      <w:hyperlink w:anchor="_Toc103104465" w:history="1">
+      <w:hyperlink w:anchor="_Toc103288251" w:history="1">
         <w:r>
           <w:rPr>
             <w:rStyle w:val="af1"/>
-            <w:b/>
             <w:noProof/>
           </w:rPr>
           <w:t>3.3.7.</w:t>
@@ -4120,7 +4175,6 @@
         <w:r>
           <w:rPr>
             <w:rStyle w:val="af1"/>
-            <w:b/>
             <w:noProof/>
           </w:rPr>
           <w:t>Разработка интерфейса приложения</w:t>
@@ -4144,7 +4198,7 @@
             <w:noProof/>
             <w:webHidden/>
           </w:rPr>
-          <w:instrText xml:space="preserve"> PAGEREF _Toc103104465 \h </w:instrText>
+          <w:instrText xml:space="preserve"> PAGEREF _Toc103288251 \h </w:instrText>
         </w:r>
         <w:r>
           <w:rPr>
@@ -4164,7 +4218,7 @@
             <w:noProof/>
             <w:webHidden/>
           </w:rPr>
-          <w:t>20</w:t>
+          <w:t>21</w:t>
         </w:r>
         <w:r>
           <w:rPr>
@@ -4180,7 +4234,7 @@
         <w:pStyle w:val="2"/>
         <w:tabs>
           <w:tab w:val="left" w:pos="1760"/>
-          <w:tab w:val="right" w:leader="dot" w:pos="9962"/>
+          <w:tab w:val="right" w:leader="dot" w:pos="9678"/>
         </w:tabs>
         <w:rPr>
           <w:rFonts w:asciiTheme="minorHAnsi" w:eastAsiaTheme="minorEastAsia" w:hAnsiTheme="minorHAnsi" w:cstheme="minorBidi"/>
@@ -4190,11 +4244,10 @@
           <w:lang w:val="en-US" w:eastAsia="en-US"/>
         </w:rPr>
       </w:pPr>
-      <w:hyperlink w:anchor="_Toc103104466" w:history="1">
+      <w:hyperlink w:anchor="_Toc103288252" w:history="1">
         <w:r>
           <w:rPr>
             <w:rStyle w:val="af1"/>
-            <w:b/>
             <w:noProof/>
           </w:rPr>
           <w:t>3.3.8.</w:t>
@@ -4212,7 +4265,6 @@
         <w:r>
           <w:rPr>
             <w:rStyle w:val="af1"/>
-            <w:b/>
             <w:noProof/>
           </w:rPr>
           <w:t>Выводы к разделу</w:t>
@@ -4236,7 +4288,7 @@
             <w:noProof/>
             <w:webHidden/>
           </w:rPr>
-          <w:instrText xml:space="preserve"> PAGEREF _Toc103104466 \h </w:instrText>
+          <w:instrText xml:space="preserve"> PAGEREF _Toc103288252 \h </w:instrText>
         </w:r>
         <w:r>
           <w:rPr>
@@ -4256,7 +4308,7 @@
             <w:noProof/>
             <w:webHidden/>
           </w:rPr>
-          <w:t>25</w:t>
+          <w:t>26</w:t>
         </w:r>
         <w:r>
           <w:rPr>
@@ -4272,7 +4324,7 @@
         <w:pStyle w:val="2"/>
         <w:tabs>
           <w:tab w:val="left" w:pos="1320"/>
-          <w:tab w:val="right" w:leader="dot" w:pos="9962"/>
+          <w:tab w:val="right" w:leader="dot" w:pos="9678"/>
         </w:tabs>
         <w:rPr>
           <w:rFonts w:asciiTheme="minorHAnsi" w:eastAsiaTheme="minorEastAsia" w:hAnsiTheme="minorHAnsi" w:cstheme="minorBidi"/>
@@ -4282,11 +4334,10 @@
           <w:lang w:val="en-US" w:eastAsia="en-US"/>
         </w:rPr>
       </w:pPr>
-      <w:hyperlink w:anchor="_Toc103104467" w:history="1">
+      <w:hyperlink w:anchor="_Toc103288253" w:history="1">
         <w:r>
           <w:rPr>
             <w:rStyle w:val="af1"/>
-            <w:b/>
             <w:noProof/>
           </w:rPr>
           <w:t>4.</w:t>
@@ -4304,7 +4355,6 @@
         <w:r>
           <w:rPr>
             <w:rStyle w:val="af1"/>
-            <w:b/>
             <w:noProof/>
           </w:rPr>
           <w:t>Руководство по использованию сервиса</w:t>
@@ -4328,7 +4378,7 @@
             <w:noProof/>
             <w:webHidden/>
           </w:rPr>
-          <w:instrText xml:space="preserve"> PAGEREF _Toc103104467 \h </w:instrText>
+          <w:instrText xml:space="preserve"> PAGEREF _Toc103288253 \h </w:instrText>
         </w:r>
         <w:r>
           <w:rPr>
@@ -4348,7 +4398,7 @@
             <w:noProof/>
             <w:webHidden/>
           </w:rPr>
-          <w:t>26</w:t>
+          <w:t>27</w:t>
         </w:r>
         <w:r>
           <w:rPr>
@@ -4364,7 +4414,7 @@
         <w:pStyle w:val="2"/>
         <w:tabs>
           <w:tab w:val="left" w:pos="1320"/>
-          <w:tab w:val="right" w:leader="dot" w:pos="9962"/>
+          <w:tab w:val="right" w:leader="dot" w:pos="9678"/>
         </w:tabs>
         <w:rPr>
           <w:rFonts w:asciiTheme="minorHAnsi" w:eastAsiaTheme="minorEastAsia" w:hAnsiTheme="minorHAnsi" w:cstheme="minorBidi"/>
@@ -4374,11 +4424,10 @@
           <w:lang w:val="en-US" w:eastAsia="en-US"/>
         </w:rPr>
       </w:pPr>
-      <w:hyperlink w:anchor="_Toc103104468" w:history="1">
+      <w:hyperlink w:anchor="_Toc103288254" w:history="1">
         <w:r>
           <w:rPr>
             <w:rStyle w:val="af1"/>
-            <w:b/>
             <w:noProof/>
           </w:rPr>
           <w:t>5.</w:t>
@@ -4396,7 +4445,6 @@
         <w:r>
           <w:rPr>
             <w:rStyle w:val="af1"/>
-            <w:b/>
             <w:noProof/>
           </w:rPr>
           <w:t>Вызов и загрузка</w:t>
@@ -4420,7 +4468,7 @@
             <w:noProof/>
             <w:webHidden/>
           </w:rPr>
-          <w:instrText xml:space="preserve"> PAGEREF _Toc103104468 \h </w:instrText>
+          <w:instrText xml:space="preserve"> PAGEREF _Toc103288254 \h </w:instrText>
         </w:r>
         <w:r>
           <w:rPr>
@@ -4440,7 +4488,7 @@
             <w:noProof/>
             <w:webHidden/>
           </w:rPr>
-          <w:t>31</w:t>
+          <w:t>32</w:t>
         </w:r>
         <w:r>
           <w:rPr>
@@ -4461,7 +4509,7 @@
           <w:lang w:val="en-US" w:eastAsia="en-US"/>
         </w:rPr>
       </w:pPr>
-      <w:hyperlink w:anchor="_Toc103104469" w:history="1">
+      <w:hyperlink w:anchor="_Toc103288255" w:history="1">
         <w:r>
           <w:rPr>
             <w:rStyle w:val="af1"/>
@@ -4484,7 +4532,7 @@
           <w:rPr>
             <w:webHidden/>
           </w:rPr>
-          <w:instrText xml:space="preserve"> PAGEREF _Toc103104469 \h </w:instrText>
+          <w:instrText xml:space="preserve"> PAGEREF _Toc103288255 \h </w:instrText>
         </w:r>
         <w:r>
           <w:rPr>
@@ -4501,7 +4549,7 @@
           <w:rPr>
             <w:webHidden/>
           </w:rPr>
-          <w:t>33</w:t>
+          <w:t>34</w:t>
         </w:r>
         <w:r>
           <w:rPr>
@@ -4521,7 +4569,7 @@
           <w:lang w:val="en-US" w:eastAsia="en-US"/>
         </w:rPr>
       </w:pPr>
-      <w:hyperlink w:anchor="_Toc103104470" w:history="1">
+      <w:hyperlink w:anchor="_Toc103288256" w:history="1">
         <w:r>
           <w:rPr>
             <w:rStyle w:val="af1"/>
@@ -4544,7 +4592,7 @@
           <w:rPr>
             <w:webHidden/>
           </w:rPr>
-          <w:instrText xml:space="preserve"> PAGEREF _Toc103104470 \h </w:instrText>
+          <w:instrText xml:space="preserve"> PAGEREF _Toc103288256 \h </w:instrText>
         </w:r>
         <w:r>
           <w:rPr>
@@ -4561,7 +4609,7 @@
           <w:rPr>
             <w:webHidden/>
           </w:rPr>
-          <w:t>34</w:t>
+          <w:t>35</w:t>
         </w:r>
         <w:r>
           <w:rPr>
@@ -4581,7 +4629,7 @@
           <w:lang w:val="en-US" w:eastAsia="en-US"/>
         </w:rPr>
       </w:pPr>
-      <w:hyperlink w:anchor="_Toc103104471" w:history="1">
+      <w:hyperlink w:anchor="_Toc103288257" w:history="1">
         <w:r>
           <w:rPr>
             <w:rStyle w:val="af1"/>
@@ -4604,7 +4652,7 @@
           <w:rPr>
             <w:webHidden/>
           </w:rPr>
-          <w:instrText xml:space="preserve"> PAGEREF _Toc103104471 \h </w:instrText>
+          <w:instrText xml:space="preserve"> PAGEREF _Toc103288257 \h </w:instrText>
         </w:r>
         <w:r>
           <w:rPr>
@@ -4621,7 +4669,7 @@
           <w:rPr>
             <w:webHidden/>
           </w:rPr>
-          <w:t>36</w:t>
+          <w:t>37</w:t>
         </w:r>
         <w:r>
           <w:rPr>
@@ -4659,7 +4707,7 @@
           <w:lang w:eastAsia="ru-RU"/>
         </w:rPr>
       </w:pPr>
-      <w:bookmarkStart w:id="0" w:name="_Toc103104443"/>
+      <w:bookmarkStart w:id="0" w:name="_Toc103288229"/>
       <w:r>
         <w:rPr>
           <w:lang w:eastAsia="ru-RU"/>
@@ -4803,7 +4851,7 @@
           <w:lang w:eastAsia="ru-RU"/>
         </w:rPr>
       </w:pPr>
-      <w:bookmarkStart w:id="1" w:name="_Toc103104444"/>
+      <w:bookmarkStart w:id="1" w:name="_Toc103288230"/>
       <w:r>
         <w:rPr>
           <w:lang w:eastAsia="ru-RU"/>
@@ -4826,7 +4874,7 @@
           <w:lang w:eastAsia="ru-RU"/>
         </w:rPr>
       </w:pPr>
-      <w:bookmarkStart w:id="2" w:name="_Toc103104445"/>
+      <w:bookmarkStart w:id="2" w:name="_Toc103288231"/>
       <w:r>
         <w:rPr>
           <w:b/>
@@ -4849,7 +4897,7 @@
           <w:lang w:eastAsia="ru-RU"/>
         </w:rPr>
       </w:pPr>
-      <w:bookmarkStart w:id="3" w:name="_Toc103104446"/>
+      <w:bookmarkStart w:id="3" w:name="_Toc103288232"/>
       <w:r>
         <w:rPr>
           <w:b/>
@@ -4911,7 +4959,7 @@
           <w:lang w:eastAsia="ru-RU"/>
         </w:rPr>
       </w:pPr>
-      <w:bookmarkStart w:id="4" w:name="_Toc103104447"/>
+      <w:bookmarkStart w:id="4" w:name="_Toc103288233"/>
       <w:r>
         <w:rPr>
           <w:b/>
@@ -4941,21 +4989,33 @@
       <w:r>
         <w:t xml:space="preserve">установленного </w:t>
       </w:r>
+      <w:proofErr w:type="spellStart"/>
       <w:r>
         <w:rPr>
           <w:lang w:val="en-US"/>
         </w:rPr>
         <w:t>DartSDK</w:t>
       </w:r>
-      <w:r>
-        <w:t xml:space="preserve">. Для работы фронт-энд составляющей ресурса требуется наличие </w:t>
-      </w:r>
+      <w:proofErr w:type="spellEnd"/>
+      <w:r>
+        <w:t xml:space="preserve">. Для работы </w:t>
+      </w:r>
+      <w:proofErr w:type="gramStart"/>
+      <w:r>
+        <w:t>фронт-энд</w:t>
+      </w:r>
+      <w:proofErr w:type="gramEnd"/>
+      <w:r>
+        <w:t xml:space="preserve"> составляющей ресурса требуется наличие </w:t>
+      </w:r>
+      <w:proofErr w:type="spellStart"/>
       <w:r>
         <w:rPr>
           <w:lang w:val="en-US"/>
         </w:rPr>
         <w:t>FlutterSDK</w:t>
       </w:r>
+      <w:proofErr w:type="spellEnd"/>
       <w:r>
         <w:t xml:space="preserve">. Для поддержки взаимодействия с БД требуется </w:t>
       </w:r>
@@ -5046,7 +5106,7 @@
           <w:lang w:eastAsia="ru-RU"/>
         </w:rPr>
       </w:pPr>
-      <w:bookmarkStart w:id="5" w:name="_Toc103104448"/>
+      <w:bookmarkStart w:id="5" w:name="_Toc103288234"/>
       <w:r>
         <w:rPr>
           <w:b/>
@@ -5093,12 +5153,14 @@
       <w:r>
         <w:t xml:space="preserve">. База данных написана на </w:t>
       </w:r>
+      <w:proofErr w:type="spellStart"/>
       <w:r>
         <w:rPr>
           <w:lang w:val="en-US"/>
         </w:rPr>
         <w:t>noSQL</w:t>
       </w:r>
+      <w:proofErr w:type="spellEnd"/>
       <w:r>
         <w:t xml:space="preserve"> </w:t>
       </w:r>
@@ -5166,7 +5228,7 @@
           <w:lang w:eastAsia="ru-RU"/>
         </w:rPr>
       </w:pPr>
-      <w:bookmarkStart w:id="6" w:name="_Toc103104449"/>
+      <w:bookmarkStart w:id="6" w:name="_Toc103288235"/>
       <w:r>
         <w:rPr>
           <w:b/>
@@ -5270,7 +5332,7 @@
           <w:lang w:eastAsia="ru-RU"/>
         </w:rPr>
       </w:pPr>
-      <w:bookmarkStart w:id="7" w:name="_Toc103104450"/>
+      <w:bookmarkStart w:id="7" w:name="_Toc103288236"/>
       <w:r>
         <w:rPr>
           <w:b/>
@@ -5293,7 +5355,7 @@
           <w:lang w:eastAsia="ru-RU"/>
         </w:rPr>
       </w:pPr>
-      <w:bookmarkStart w:id="8" w:name="_Toc103104451"/>
+      <w:bookmarkStart w:id="8" w:name="_Toc103288237"/>
       <w:r>
         <w:rPr>
           <w:b/>
@@ -5316,7 +5378,7 @@
           <w:lang w:eastAsia="ru-RU"/>
         </w:rPr>
       </w:pPr>
-      <w:bookmarkStart w:id="9" w:name="_Toc103104452"/>
+      <w:bookmarkStart w:id="9" w:name="_Toc103288238"/>
       <w:r>
         <w:rPr>
           <w:b/>
@@ -5355,7 +5417,7 @@
           <w:lang w:eastAsia="ru-RU"/>
         </w:rPr>
       </w:pPr>
-      <w:bookmarkStart w:id="10" w:name="_Toc103104453"/>
+      <w:bookmarkStart w:id="10" w:name="_Toc103288239"/>
       <w:r>
         <w:rPr>
           <w:b/>
@@ -5391,14 +5453,11 @@
         <w:t xml:space="preserve">кармашек первого разворота </w:t>
       </w:r>
       <w:r>
+        <w:lastRenderedPageBreak/>
         <w:t xml:space="preserve">обложки </w:t>
       </w:r>
       <w:r>
-        <w:t xml:space="preserve">книги, </w:t>
-      </w:r>
-      <w:r>
-        <w:lastRenderedPageBreak/>
-        <w:t>что может свидетельствовать об отсутствии конкурентов и аналогов на рынке</w:t>
+        <w:t>книги, что может свидетельствовать об отсутствии конкурентов и аналогов на рынке</w:t>
       </w:r>
       <w:r>
         <w:t xml:space="preserve"> как таковых. В сети Интернет можно найти сервисы управления контентом и сущностями, но все они не обладают всей полнотой требуемого функционала либо должны быть индивидуально настроены под требуемую задачу</w:t>
@@ -5431,7 +5490,7 @@
           <w:lang w:eastAsia="ru-RU"/>
         </w:rPr>
       </w:pPr>
-      <w:bookmarkStart w:id="11" w:name="_Toc103104454"/>
+      <w:bookmarkStart w:id="11" w:name="_Toc103288240"/>
       <w:r>
         <w:rPr>
           <w:b/>
@@ -5454,7 +5513,7 @@
           <w:lang w:eastAsia="ru-RU"/>
         </w:rPr>
       </w:pPr>
-      <w:bookmarkStart w:id="12" w:name="_Toc103104455"/>
+      <w:bookmarkStart w:id="12" w:name="_Toc103288241"/>
       <w:r>
         <w:rPr>
           <w:b/>
@@ -5546,12 +5605,14 @@
       <w:r>
         <w:t xml:space="preserve">очень быстрая и простая </w:t>
       </w:r>
+      <w:proofErr w:type="spellStart"/>
       <w:r>
         <w:rPr>
           <w:lang w:val="en-US"/>
         </w:rPr>
         <w:t>noSQL</w:t>
       </w:r>
+      <w:proofErr w:type="spellEnd"/>
       <w:r>
         <w:t xml:space="preserve"> </w:t>
       </w:r>
@@ -5592,7 +5653,7 @@
           <w:lang w:eastAsia="ru-RU"/>
         </w:rPr>
       </w:pPr>
-      <w:bookmarkStart w:id="13" w:name="_Toc103104456"/>
+      <w:bookmarkStart w:id="13" w:name="_Toc103288242"/>
       <w:r>
         <w:rPr>
           <w:b/>
@@ -5607,7 +5668,15 @@
         <w:pStyle w:val="a4"/>
       </w:pPr>
       <w:r>
-        <w:t xml:space="preserve">С целью разработать фронтенд часть приложения был использован фреймворк </w:t>
+        <w:t xml:space="preserve">С целью разработать </w:t>
+      </w:r>
+      <w:proofErr w:type="spellStart"/>
+      <w:r>
+        <w:t>фронтенд</w:t>
+      </w:r>
+      <w:proofErr w:type="spellEnd"/>
+      <w:r>
+        <w:t xml:space="preserve"> часть приложения был использован фреймворк </w:t>
       </w:r>
       <w:r>
         <w:rPr>
@@ -5654,12 +5723,14 @@
       <w:r>
         <w:t xml:space="preserve">дополняется такими пакетами, как </w:t>
       </w:r>
+      <w:proofErr w:type="spellStart"/>
       <w:r>
         <w:rPr>
           <w:lang w:val="en-US"/>
         </w:rPr>
         <w:t>Dio</w:t>
       </w:r>
+      <w:proofErr w:type="spellEnd"/>
       <w:r>
         <w:t xml:space="preserve"> </w:t>
       </w:r>
@@ -5733,7 +5804,7 @@
           <w:lang w:eastAsia="ru-RU"/>
         </w:rPr>
       </w:pPr>
-      <w:bookmarkStart w:id="14" w:name="_Toc103104457"/>
+      <w:bookmarkStart w:id="14" w:name="_Toc103288243"/>
       <w:r>
         <w:rPr>
           <w:b/>
@@ -5748,8 +5819,14 @@
         <w:pStyle w:val="af4"/>
       </w:pPr>
       <w:r>
-        <w:t>Из личных предпочтений был сделан выбор интерактивной среды разработки IntelliJ</w:t>
-      </w:r>
+        <w:lastRenderedPageBreak/>
+        <w:t xml:space="preserve">Из личных предпочтений был сделан выбор интерактивной среды разработки </w:t>
+      </w:r>
+      <w:proofErr w:type="spellStart"/>
+      <w:r>
+        <w:t>IntelliJ</w:t>
+      </w:r>
+      <w:proofErr w:type="spellEnd"/>
       <w:r>
         <w:t xml:space="preserve"> </w:t>
       </w:r>
@@ -5760,17 +5837,21 @@
         <w:t xml:space="preserve"> </w:t>
       </w:r>
       <w:r>
-        <w:t>от JetBrains. Данная IDE</w:t>
+        <w:t xml:space="preserve">от </w:t>
+      </w:r>
+      <w:proofErr w:type="spellStart"/>
+      <w:r>
+        <w:t>JetBrains</w:t>
+      </w:r>
+      <w:proofErr w:type="spellEnd"/>
+      <w:r>
+        <w:t>. Данная IDE</w:t>
       </w:r>
       <w:r>
         <w:t xml:space="preserve"> </w:t>
       </w:r>
       <w:r>
-        <w:t xml:space="preserve">имеет приятный внешний вид, много опций </w:t>
-      </w:r>
-      <w:r>
-        <w:lastRenderedPageBreak/>
-        <w:t xml:space="preserve">для кастомизации, поддерживает все используемые для написания курсовой работы технологии и, что не менее важно, данное ПО можно приобрести бесплатно в образовательных целях. На рисунках </w:t>
+        <w:t xml:space="preserve">имеет приятный внешний вид, много опций для кастомизации, поддерживает все используемые для написания курсовой работы технологии и, что не менее важно, данное ПО можно приобрести бесплатно в образовательных целях. На рисунках </w:t>
       </w:r>
       <w:r>
         <w:t>3.</w:t>
@@ -6085,7 +6166,7 @@
           <w:lang w:eastAsia="ru-RU"/>
         </w:rPr>
       </w:pPr>
-      <w:bookmarkStart w:id="15" w:name="_Toc103104458"/>
+      <w:bookmarkStart w:id="15" w:name="_Toc103288244"/>
       <w:r>
         <w:rPr>
           <w:b/>
@@ -6109,7 +6190,7 @@
           <w:lang w:eastAsia="ru-RU"/>
         </w:rPr>
       </w:pPr>
-      <w:bookmarkStart w:id="16" w:name="_Toc103104459"/>
+      <w:bookmarkStart w:id="16" w:name="_Toc103288245"/>
       <w:r>
         <w:rPr>
           <w:b/>
@@ -6231,7 +6312,15 @@
         <w:ind w:left="0" w:firstLine="709"/>
       </w:pPr>
       <w:r>
-        <w:t>Написание роутов для манипуляций с книгами;</w:t>
+        <w:t xml:space="preserve">Написание </w:t>
+      </w:r>
+      <w:proofErr w:type="spellStart"/>
+      <w:r>
+        <w:t>роутов</w:t>
+      </w:r>
+      <w:proofErr w:type="spellEnd"/>
+      <w:r>
+        <w:t xml:space="preserve"> для манипуляций с книгами;</w:t>
       </w:r>
     </w:p>
     <w:p>
@@ -6243,8 +6332,13 @@
         </w:numPr>
         <w:ind w:left="0" w:firstLine="709"/>
       </w:pPr>
-      <w:r>
-        <w:t>Роутинг запросов;</w:t>
+      <w:proofErr w:type="spellStart"/>
+      <w:r>
+        <w:t>Роутинг</w:t>
+      </w:r>
+      <w:proofErr w:type="spellEnd"/>
+      <w:r>
+        <w:t xml:space="preserve"> запросов;</w:t>
       </w:r>
     </w:p>
     <w:p>
@@ -6313,7 +6407,7 @@
           <w:lang w:eastAsia="ru-RU"/>
         </w:rPr>
       </w:pPr>
-      <w:bookmarkStart w:id="17" w:name="_Toc103104460"/>
+      <w:bookmarkStart w:id="17" w:name="_Toc103288246"/>
       <w:r>
         <w:rPr>
           <w:b/>
@@ -6424,7 +6518,7 @@
           <w:lang w:eastAsia="ru-RU"/>
         </w:rPr>
       </w:pPr>
-      <w:bookmarkStart w:id="18" w:name="_Toc103104461"/>
+      <w:bookmarkStart w:id="18" w:name="_Toc103288247"/>
       <w:r>
         <w:rPr>
           <w:b/>
@@ -6456,12 +6550,14 @@
       <w:r>
         <w:t xml:space="preserve">Поскольку используется </w:t>
       </w:r>
+      <w:proofErr w:type="spellStart"/>
       <w:r>
         <w:rPr>
           <w:lang w:val="en-US"/>
         </w:rPr>
         <w:t>noSQL</w:t>
       </w:r>
+      <w:proofErr w:type="spellEnd"/>
       <w:r>
         <w:t xml:space="preserve"> </w:t>
       </w:r>
@@ -6609,7 +6705,7 @@
           <w:lang w:eastAsia="ru-RU"/>
         </w:rPr>
       </w:pPr>
-      <w:bookmarkStart w:id="19" w:name="_Toc103104462"/>
+      <w:bookmarkStart w:id="19" w:name="_Toc103288248"/>
       <w:r>
         <w:rPr>
           <w:b/>
@@ -6639,11 +6735,8 @@
         <w:t xml:space="preserve">диаграмма деятельности, </w:t>
       </w:r>
       <w:r>
-        <w:t xml:space="preserve">отображающая </w:t>
-      </w:r>
-      <w:r>
         <w:lastRenderedPageBreak/>
-        <w:t xml:space="preserve">деятельность библиотекаря при взаимодействии с читателем. Первым делом библиотекарь должен авторизоваться в панель администратора, чтобы получить доступ к функциям приложения и информации по имеющимся в наличии книгам. При посещении библиотеки читателем у него уточняется, с какой целью: если требуется сдать книгу, </w:t>
+        <w:t xml:space="preserve">отображающая деятельность библиотекаря при взаимодействии с читателем. Первым делом библиотекарь должен авторизоваться в панель администратора, чтобы получить доступ к функциям приложения и информации по имеющимся в наличии книгам. При посещении библиотеки читателем у него уточняется, с какой целью: если требуется сдать книгу, </w:t>
       </w:r>
       <w:r>
         <w:t>то библиотекарь вносит информацию по сдаче книги в библиотеку и деятельность заканчивается; если же требуется получить книгу, то происходит проверка наличия книги в библиотеке: если требуемая книга в библиотеке не имеется, то деятельность заканчивается; если же требуемая книга есть в наличии, то читатель предоставляет личные данные о ФИО и номере группы, если это студент. После чего библиотекарь вносит информацию по выдаче книги, затем деятельность заканчивается.</w:t>
@@ -6745,7 +6838,7 @@
           <w:lang w:eastAsia="ru-RU"/>
         </w:rPr>
       </w:pPr>
-      <w:bookmarkStart w:id="20" w:name="_Toc103104463"/>
+      <w:bookmarkStart w:id="20" w:name="_Toc103288249"/>
       <w:r>
         <w:rPr>
           <w:b/>
@@ -6832,23 +6925,35 @@
         <w:t xml:space="preserve"> </w:t>
       </w:r>
       <w:r>
-        <w:t xml:space="preserve">для автогенерации рутинного кода конструкторов </w:t>
-      </w:r>
+        <w:t xml:space="preserve">для </w:t>
+      </w:r>
+      <w:proofErr w:type="spellStart"/>
+      <w:r>
+        <w:t>автогенерации</w:t>
+      </w:r>
+      <w:proofErr w:type="spellEnd"/>
+      <w:r>
+        <w:t xml:space="preserve"> рутинного кода конструкторов </w:t>
+      </w:r>
+      <w:proofErr w:type="spellStart"/>
       <w:r>
         <w:rPr>
           <w:lang w:val="en-US"/>
         </w:rPr>
         <w:t>copyWith</w:t>
       </w:r>
+      <w:proofErr w:type="spellEnd"/>
       <w:r>
         <w:t xml:space="preserve">, </w:t>
       </w:r>
+      <w:proofErr w:type="spellStart"/>
       <w:r>
         <w:rPr>
           <w:lang w:val="en-US"/>
         </w:rPr>
         <w:t>FromJson</w:t>
       </w:r>
+      <w:proofErr w:type="spellEnd"/>
       <w:r>
         <w:t xml:space="preserve"> и для адаптера БД </w:t>
       </w:r>
@@ -6944,6 +7049,7 @@
         </w:rPr>
       </w:pPr>
       <w:r>
+        <w:lastRenderedPageBreak/>
         <w:br w:type="page"/>
       </w:r>
     </w:p>
@@ -7152,12 +7258,14 @@
       <w:r>
         <w:t>_</w:t>
       </w:r>
+      <w:proofErr w:type="spellStart"/>
       <w:r>
         <w:rPr>
           <w:lang w:val="en-US"/>
         </w:rPr>
         <w:t>cors</w:t>
       </w:r>
+      <w:proofErr w:type="spellEnd"/>
       <w:r>
         <w:t>_</w:t>
       </w:r>
@@ -7188,12 +7296,14 @@
       <w:r>
         <w:t xml:space="preserve"> </w:t>
       </w:r>
+      <w:proofErr w:type="spellStart"/>
       <w:r>
         <w:rPr>
           <w:lang w:val="en-US"/>
         </w:rPr>
         <w:t>cors</w:t>
       </w:r>
+      <w:proofErr w:type="spellEnd"/>
       <w:r>
         <w:t xml:space="preserve"> </w:t>
       </w:r>
@@ -7242,7 +7352,23 @@
         <w:t xml:space="preserve"> </w:t>
       </w:r>
       <w:r>
-        <w:t xml:space="preserve">позволяет реализовать роутинг запросов. На рисунке 3.10 приведен пример роута на </w:t>
+        <w:t xml:space="preserve">позволяет реализовать </w:t>
+      </w:r>
+      <w:proofErr w:type="spellStart"/>
+      <w:r>
+        <w:t>роутинг</w:t>
+      </w:r>
+      <w:proofErr w:type="spellEnd"/>
+      <w:r>
+        <w:t xml:space="preserve"> запросов. На рисунке 3.10 приведен пример </w:t>
+      </w:r>
+      <w:proofErr w:type="spellStart"/>
+      <w:r>
+        <w:t>роута</w:t>
+      </w:r>
+      <w:proofErr w:type="spellEnd"/>
+      <w:r>
+        <w:t xml:space="preserve"> на </w:t>
       </w:r>
       <w:r>
         <w:t>/</w:t>
@@ -7361,7 +7487,15 @@
         <w:pStyle w:val="a9"/>
       </w:pPr>
       <w:r>
-        <w:t xml:space="preserve">Рисунок 3.10 – Скриншот кода реализации роута </w:t>
+        <w:t xml:space="preserve">Рисунок 3.10 – Скриншот кода реализации </w:t>
+      </w:r>
+      <w:proofErr w:type="spellStart"/>
+      <w:r>
+        <w:t>роута</w:t>
+      </w:r>
+      <w:proofErr w:type="spellEnd"/>
+      <w:r>
+        <w:t xml:space="preserve"> </w:t>
       </w:r>
       <w:r>
         <w:rPr>
@@ -7386,7 +7520,15 @@
         <w:pStyle w:val="a4"/>
       </w:pPr>
       <w:r>
-        <w:t>Также стоит обратить внимание на все реализованные роуты для манипуляций с книгами в БД (Рисунок 3.11):</w:t>
+        <w:t xml:space="preserve">Также стоит обратить внимание на все реализованные </w:t>
+      </w:r>
+      <w:proofErr w:type="spellStart"/>
+      <w:r>
+        <w:t>роуты</w:t>
+      </w:r>
+      <w:proofErr w:type="spellEnd"/>
+      <w:r>
+        <w:t xml:space="preserve"> для манипуляций с книгами в БД (Рисунок 3.11):</w:t>
       </w:r>
     </w:p>
     <w:p>
@@ -7456,7 +7598,15 @@
         <w:pStyle w:val="a9"/>
       </w:pPr>
       <w:r>
-        <w:t>Рисунок 3.11 – Скриншот автоматически сгенерированного кода всех реализованных роутов для взаимодействия с книгами в БД</w:t>
+        <w:t xml:space="preserve">Рисунок 3.11 – Скриншот автоматически сгенерированного кода всех реализованных </w:t>
+      </w:r>
+      <w:proofErr w:type="spellStart"/>
+      <w:r>
+        <w:t>роутов</w:t>
+      </w:r>
+      <w:proofErr w:type="spellEnd"/>
+      <w:r>
+        <w:t xml:space="preserve"> для взаимодействия с книгами в БД</w:t>
       </w:r>
     </w:p>
     <w:p>
@@ -7477,7 +7627,7 @@
           <w:lang w:eastAsia="ru-RU"/>
         </w:rPr>
       </w:pPr>
-      <w:bookmarkStart w:id="21" w:name="_Toc103104464"/>
+      <w:bookmarkStart w:id="21" w:name="_Toc103288250"/>
       <w:r>
         <w:rPr>
           <w:b/>
@@ -7538,7 +7688,31 @@
         <w:ind w:left="0" w:firstLine="709"/>
       </w:pPr>
       <w:r>
-        <w:t>Класс Server принимает номер порта, переменную режима среды isProd, подготовленные Environment и экземлпяр роутера (класс BookService) и запускает механизм прослушивания</w:t>
+        <w:t xml:space="preserve">Класс Server принимает номер порта, переменную режима среды </w:t>
+      </w:r>
+      <w:proofErr w:type="spellStart"/>
+      <w:r>
+        <w:t>isProd</w:t>
+      </w:r>
+      <w:proofErr w:type="spellEnd"/>
+      <w:r>
+        <w:t xml:space="preserve">, подготовленные Environment и </w:t>
+      </w:r>
+      <w:proofErr w:type="spellStart"/>
+      <w:r>
+        <w:t>экземлпяр</w:t>
+      </w:r>
+      <w:proofErr w:type="spellEnd"/>
+      <w:r>
+        <w:t xml:space="preserve"> роутера (класс </w:t>
+      </w:r>
+      <w:proofErr w:type="spellStart"/>
+      <w:r>
+        <w:t>BookService</w:t>
+      </w:r>
+      <w:proofErr w:type="spellEnd"/>
+      <w:r>
+        <w:t>) и запускает механизм прослушивания</w:t>
       </w:r>
     </w:p>
     <w:p>
@@ -7551,17 +7725,35 @@
         <w:ind w:left="0" w:firstLine="709"/>
       </w:pPr>
       <w:r>
-        <w:t xml:space="preserve">Класс BookService принимает BooksRepo (репозиторий книг, работающий с базой) </w:t>
+        <w:t xml:space="preserve">Класс </w:t>
+      </w:r>
+      <w:proofErr w:type="spellStart"/>
+      <w:r>
+        <w:t>BookService</w:t>
+      </w:r>
+      <w:proofErr w:type="spellEnd"/>
+      <w:r>
+        <w:t xml:space="preserve"> принимает </w:t>
+      </w:r>
+      <w:proofErr w:type="spellStart"/>
+      <w:r>
+        <w:t>BooksRepo</w:t>
+      </w:r>
+      <w:proofErr w:type="spellEnd"/>
+      <w:r>
+        <w:t xml:space="preserve"> (репозиторий книг, работающий с базой) </w:t>
       </w:r>
       <w:r>
         <w:t xml:space="preserve">и </w:t>
       </w:r>
+      <w:proofErr w:type="spellStart"/>
       <w:r>
         <w:rPr>
           <w:lang w:val="en-US"/>
         </w:rPr>
         <w:t>AdminsRepo</w:t>
       </w:r>
+      <w:proofErr w:type="spellEnd"/>
       <w:r>
         <w:t xml:space="preserve"> </w:t>
       </w:r>
@@ -7589,19 +7781,48 @@
         <w:ind w:left="0" w:firstLine="709"/>
       </w:pPr>
       <w:r>
-        <w:t>Класс BooksRepo принимает базу (коробку hive из класса Environment) и реализует работу с данными в бд</w:t>
-      </w:r>
+        <w:t xml:space="preserve">Класс </w:t>
+      </w:r>
+      <w:proofErr w:type="spellStart"/>
+      <w:r>
+        <w:t>BooksRepo</w:t>
+      </w:r>
+      <w:proofErr w:type="spellEnd"/>
+      <w:r>
+        <w:t xml:space="preserve"> принимает базу (коробку </w:t>
+      </w:r>
+      <w:proofErr w:type="spellStart"/>
+      <w:r>
+        <w:t>hive</w:t>
+      </w:r>
+      <w:proofErr w:type="spellEnd"/>
+      <w:r>
+        <w:t xml:space="preserve"> из класса Environment) и реализует работу с данными в </w:t>
+      </w:r>
+      <w:proofErr w:type="spellStart"/>
+      <w:r>
+        <w:t>бд</w:t>
+      </w:r>
+      <w:proofErr w:type="spellEnd"/>
       <w:r>
         <w:t xml:space="preserve">. Аналогичным образом происходит работа с </w:t>
       </w:r>
       <w:r>
         <w:t xml:space="preserve">классом </w:t>
       </w:r>
-      <w:r>
-        <w:rPr>
-          <w:lang w:val="en-US"/>
-        </w:rPr>
-        <w:t>AdminsRepo.</w:t>
+      <w:proofErr w:type="spellStart"/>
+      <w:r>
+        <w:rPr>
+          <w:lang w:val="en-US"/>
+        </w:rPr>
+        <w:t>AdminsRepo</w:t>
+      </w:r>
+      <w:proofErr w:type="spellEnd"/>
+      <w:r>
+        <w:rPr>
+          <w:lang w:val="en-US"/>
+        </w:rPr>
+        <w:t>.</w:t>
       </w:r>
     </w:p>
     <w:p>
@@ -7730,7 +7951,7 @@
           <w:lang w:eastAsia="ru-RU"/>
         </w:rPr>
       </w:pPr>
-      <w:bookmarkStart w:id="22" w:name="_Toc103104465"/>
+      <w:bookmarkStart w:id="22" w:name="_Toc103288251"/>
       <w:r>
         <w:rPr>
           <w:b/>
@@ -7748,11 +7969,11 @@
         <w:t xml:space="preserve">В процессе разработки был реализован репозиторий с книгами. Он позволяет добавить книгу, удалить, выдать или вернуть </w:t>
       </w:r>
       <w:r>
-        <w:t xml:space="preserve">в библиотеку, изменить информацию </w:t>
+        <w:t xml:space="preserve">в библиотеку, изменить </w:t>
       </w:r>
       <w:r>
         <w:lastRenderedPageBreak/>
-        <w:t>о книге. Кроме того, используется поток, подключившись к которому можно в реактивном (асинхронном) стиле получать данные.</w:t>
+        <w:t>информацию о книге. Кроме того, используется поток, подключившись к которому можно в реактивном (асинхронном) стиле получать данные.</w:t>
       </w:r>
     </w:p>
     <w:p>
@@ -7830,12 +8051,14 @@
       <w:r>
         <w:t xml:space="preserve">приведены скриншоты примеров кода реализации абстрактного класса </w:t>
       </w:r>
+      <w:proofErr w:type="spellStart"/>
       <w:r>
         <w:rPr>
           <w:lang w:val="en-US"/>
         </w:rPr>
         <w:t>BooksRepository</w:t>
       </w:r>
+      <w:proofErr w:type="spellEnd"/>
       <w:r>
         <w:t xml:space="preserve"> </w:t>
       </w:r>
@@ -7929,12 +8152,14 @@
       <w:r>
         <w:t xml:space="preserve"> – Скриншот кода абстрактного класса </w:t>
       </w:r>
+      <w:proofErr w:type="spellStart"/>
       <w:r>
         <w:rPr>
           <w:lang w:val="en-US"/>
         </w:rPr>
         <w:t>BooksRepository</w:t>
       </w:r>
+      <w:proofErr w:type="spellEnd"/>
     </w:p>
     <w:p>
       <w:pPr>
@@ -8016,24 +8241,28 @@
       <w:r>
         <w:t xml:space="preserve"> – Скриншот кода реализации класса </w:t>
       </w:r>
+      <w:proofErr w:type="spellStart"/>
       <w:r>
         <w:rPr>
           <w:lang w:val="en-US"/>
         </w:rPr>
         <w:t>BookRepository</w:t>
       </w:r>
+      <w:proofErr w:type="spellEnd"/>
       <w:r>
         <w:t xml:space="preserve"> </w:t>
       </w:r>
       <w:r>
         <w:t xml:space="preserve">под названием </w:t>
       </w:r>
+      <w:proofErr w:type="spellStart"/>
       <w:r>
         <w:rPr>
           <w:lang w:val="en-US"/>
         </w:rPr>
         <w:t>BooksRepositoryImpl</w:t>
       </w:r>
+      <w:proofErr w:type="spellEnd"/>
     </w:p>
     <w:p>
       <w:pPr>
@@ -8045,7 +8274,15 @@
         <w:pStyle w:val="a4"/>
       </w:pPr>
       <w:r>
-        <w:t xml:space="preserve">Далее следует фундаментальная база логики фронтенд составляющей – блок книг. Реализована подписка на обновление данных по факту их получения и реакции системы на события (действия с книгами) </w:t>
+        <w:t xml:space="preserve">Далее следует фундаментальная база логики </w:t>
+      </w:r>
+      <w:proofErr w:type="spellStart"/>
+      <w:r>
+        <w:t>фронтенд</w:t>
+      </w:r>
+      <w:proofErr w:type="spellEnd"/>
+      <w:r>
+        <w:t xml:space="preserve"> составляющей – блок книг. Реализована подписка на обновление данных по факту их получения и реакции системы на события (действия с книгами) </w:t>
       </w:r>
       <w:r>
         <w:t xml:space="preserve">[14] </w:t>
@@ -8172,36 +8409,42 @@
       <w:r>
         <w:t xml:space="preserve">. Инстанс </w:t>
       </w:r>
+      <w:proofErr w:type="spellStart"/>
       <w:r>
         <w:rPr>
           <w:lang w:val="en-US"/>
         </w:rPr>
         <w:t>dio</w:t>
       </w:r>
+      <w:proofErr w:type="spellEnd"/>
       <w:r>
         <w:t xml:space="preserve"> </w:t>
       </w:r>
       <w:r>
         <w:t xml:space="preserve">для запросов, репозиторий </w:t>
       </w:r>
+      <w:proofErr w:type="spellStart"/>
       <w:r>
         <w:rPr>
           <w:lang w:val="en-US"/>
         </w:rPr>
         <w:t>BooksRepository</w:t>
       </w:r>
+      <w:proofErr w:type="spellEnd"/>
       <w:r>
         <w:t xml:space="preserve"> </w:t>
       </w:r>
       <w:r>
         <w:t xml:space="preserve">и блок </w:t>
       </w:r>
+      <w:proofErr w:type="spellStart"/>
       <w:r>
         <w:rPr>
           <w:lang w:val="en-US"/>
         </w:rPr>
         <w:t>BooksBloc</w:t>
       </w:r>
+      <w:proofErr w:type="spellEnd"/>
       <w:r>
         <w:t xml:space="preserve"> </w:t>
       </w:r>
@@ -8425,7 +8668,7 @@
           <w:lang w:eastAsia="ru-RU"/>
         </w:rPr>
       </w:pPr>
-      <w:bookmarkStart w:id="23" w:name="_Toc103104466"/>
+      <w:bookmarkStart w:id="23" w:name="_Toc103288252"/>
       <w:r>
         <w:rPr>
           <w:b/>
@@ -8499,7 +8742,7 @@
           <w:lang w:eastAsia="ru-RU"/>
         </w:rPr>
       </w:pPr>
-      <w:bookmarkStart w:id="24" w:name="_Toc103104467"/>
+      <w:bookmarkStart w:id="24" w:name="_Toc103288253"/>
       <w:r>
         <w:rPr>
           <w:b/>
@@ -8972,11 +9215,11 @@
         <w:pStyle w:val="a4"/>
       </w:pPr>
       <w:r>
-        <w:t xml:space="preserve">При нажатии кнопки «Вернуть книгу» откроется список читателей, в котором </w:t>
+        <w:t xml:space="preserve">При нажатии кнопки «Вернуть книгу» откроется список читателей, в </w:t>
       </w:r>
       <w:r>
         <w:lastRenderedPageBreak/>
-        <w:t>можно выбрать, какой читатель возвращает книгу в библиотеку (Рисунок 4.7):</w:t>
+        <w:t>котором можно выбрать, какой читатель возвращает книгу в библиотеку (Рисунок 4.7):</w:t>
       </w:r>
     </w:p>
     <w:p>
@@ -9201,7 +9444,7 @@
           <w:lang w:eastAsia="ru-RU"/>
         </w:rPr>
       </w:pPr>
-      <w:bookmarkStart w:id="25" w:name="_Toc103104468"/>
+      <w:bookmarkStart w:id="25" w:name="_Toc103288254"/>
       <w:r>
         <w:rPr>
           <w:b/>
@@ -9218,12 +9461,14 @@
       <w:r>
         <w:t xml:space="preserve">Для запуска серверной части используется </w:t>
       </w:r>
+      <w:proofErr w:type="spellStart"/>
       <w:r>
         <w:rPr>
           <w:lang w:val="en-US"/>
         </w:rPr>
         <w:t>Procfile</w:t>
       </w:r>
+      <w:proofErr w:type="spellEnd"/>
       <w:r>
         <w:t xml:space="preserve">, созданный и наполненный согласно требованиям </w:t>
       </w:r>
@@ -9244,12 +9489,6 @@
       </w:r>
       <w:r>
         <w:t xml:space="preserve"> одной команды, представленной на рисунке 5.1:</w:t>
-      </w:r>
-      <w:r>
-        <w:rPr>
-          <w:lang w:val="en-US"/>
-        </w:rPr>
-        <w:t>a</w:t>
       </w:r>
     </w:p>
     <w:p>
@@ -9332,12 +9571,14 @@
       <w:r>
         <w:t xml:space="preserve">Чтобы все верно работало, необходимо предварительно установить на сервер </w:t>
       </w:r>
+      <w:proofErr w:type="spellStart"/>
       <w:r>
         <w:rPr>
           <w:lang w:val="en-US"/>
         </w:rPr>
         <w:t>DartSDK</w:t>
       </w:r>
+      <w:proofErr w:type="spellEnd"/>
       <w:r>
         <w:t>, упомянутый в подразделе 1.2</w:t>
       </w:r>
@@ -9351,23 +9592,35 @@
         <w:t>ПО, необходимое для функционирования программы</w:t>
       </w:r>
       <w:r>
-        <w:t xml:space="preserve">» раздела 1. «Общие сведения» Основной части. Этим занимается билдпак </w:t>
-      </w:r>
+        <w:t xml:space="preserve">» раздела 1. «Общие сведения» Основной части. Этим занимается </w:t>
+      </w:r>
+      <w:proofErr w:type="spellStart"/>
+      <w:r>
+        <w:t>билдпак</w:t>
+      </w:r>
+      <w:proofErr w:type="spellEnd"/>
+      <w:r>
+        <w:t xml:space="preserve"> </w:t>
+      </w:r>
+      <w:proofErr w:type="spellStart"/>
       <w:r>
         <w:rPr>
           <w:lang w:val="en-US"/>
         </w:rPr>
         <w:t>heroku</w:t>
       </w:r>
+      <w:proofErr w:type="spellEnd"/>
       <w:r>
         <w:t>-</w:t>
       </w:r>
+      <w:proofErr w:type="spellStart"/>
       <w:r>
         <w:rPr>
           <w:lang w:val="en-US"/>
         </w:rPr>
         <w:t>buildpack</w:t>
       </w:r>
+      <w:proofErr w:type="spellEnd"/>
       <w:r>
         <w:t>-</w:t>
       </w:r>
@@ -9396,12 +9649,14 @@
       <w:r>
         <w:t xml:space="preserve">Скачивает </w:t>
       </w:r>
+      <w:proofErr w:type="spellStart"/>
       <w:r>
         <w:rPr>
           <w:lang w:val="en-US"/>
         </w:rPr>
         <w:t>DartSDK</w:t>
       </w:r>
+      <w:proofErr w:type="spellEnd"/>
       <w:r>
         <w:t xml:space="preserve"> </w:t>
       </w:r>
@@ -9452,11 +9707,19 @@
       <w:r>
         <w:t xml:space="preserve">Запускает команду из </w:t>
       </w:r>
-      <w:r>
-        <w:rPr>
-          <w:lang w:val="en-US"/>
-        </w:rPr>
-        <w:t>Procfile.</w:t>
+      <w:proofErr w:type="spellStart"/>
+      <w:r>
+        <w:rPr>
+          <w:lang w:val="en-US"/>
+        </w:rPr>
+        <w:t>Procfile</w:t>
+      </w:r>
+      <w:proofErr w:type="spellEnd"/>
+      <w:r>
+        <w:rPr>
+          <w:lang w:val="en-US"/>
+        </w:rPr>
+        <w:t>.</w:t>
       </w:r>
     </w:p>
     <w:p>
@@ -9479,7 +9742,7 @@
       <w:pPr>
         <w:pStyle w:val="a3"/>
       </w:pPr>
-      <w:bookmarkStart w:id="26" w:name="_Toc103104469"/>
+      <w:bookmarkStart w:id="26" w:name="_Toc103288255"/>
       <w:r>
         <w:lastRenderedPageBreak/>
         <w:t>Заключение</w:t>
@@ -9555,7 +9818,7 @@
       <w:pPr>
         <w:pStyle w:val="a3"/>
       </w:pPr>
-      <w:bookmarkStart w:id="27" w:name="_Toc103104470"/>
+      <w:bookmarkStart w:id="27" w:name="_Toc103288256"/>
       <w:r>
         <w:lastRenderedPageBreak/>
         <w:t>Информационные источники</w:t>
@@ -9570,12 +9833,14 @@
           <w:numId w:val="7"/>
         </w:numPr>
       </w:pPr>
+      <w:proofErr w:type="spellStart"/>
       <w:r>
         <w:rPr>
           <w:lang w:val="en-US"/>
         </w:rPr>
         <w:t>DartSDK</w:t>
       </w:r>
+      <w:proofErr w:type="spellEnd"/>
       <w:r>
         <w:t xml:space="preserve"> </w:t>
       </w:r>
@@ -9597,6 +9862,7 @@
           <w:numId w:val="7"/>
         </w:numPr>
       </w:pPr>
+      <w:proofErr w:type="spellStart"/>
       <w:r>
         <w:rPr>
           <w:lang w:val="en-US"/>
@@ -9609,6 +9875,7 @@
         </w:rPr>
         <w:t>luttersdk</w:t>
       </w:r>
+      <w:proofErr w:type="spellEnd"/>
       <w:r>
         <w:t xml:space="preserve"> </w:t>
       </w:r>
@@ -9930,12 +10197,14 @@
           <w:numId w:val="7"/>
         </w:numPr>
       </w:pPr>
+      <w:proofErr w:type="spellStart"/>
       <w:r>
         <w:rPr>
           <w:lang w:val="en-US"/>
         </w:rPr>
         <w:t>Dio</w:t>
       </w:r>
+      <w:proofErr w:type="spellEnd"/>
       <w:r>
         <w:t xml:space="preserve"> (</w:t>
       </w:r>
@@ -10015,6 +10284,7 @@
         <w:rPr>
           <w:lang w:val="en-US"/>
         </w:rPr>
+        <w:lastRenderedPageBreak/>
         <w:t>Bloc</w:t>
       </w:r>
       <w:r>
@@ -10027,11 +10297,7 @@
         <w:t xml:space="preserve"> https://bloclibrary.dev/#/,</w:t>
       </w:r>
       <w:r>
-        <w:t xml:space="preserve"> </w:t>
-      </w:r>
-      <w:r>
-        <w:lastRenderedPageBreak/>
-        <w:t>свободный. (дата обращения: 27.04.22).</w:t>
+        <w:t xml:space="preserve"> свободный. (дата обращения: 27.04.22).</w:t>
       </w:r>
     </w:p>
     <w:p>
@@ -10156,12 +10422,14 @@
           <w:numId w:val="7"/>
         </w:numPr>
       </w:pPr>
+      <w:proofErr w:type="spellStart"/>
       <w:r>
         <w:rPr>
           <w:lang w:val="en-US"/>
         </w:rPr>
         <w:t>Copy_with_extension_gen</w:t>
       </w:r>
+      <w:proofErr w:type="spellEnd"/>
       <w:r>
         <w:rPr>
           <w:lang w:val="en-US"/>
@@ -10210,6 +10478,7 @@
           <w:numId w:val="7"/>
         </w:numPr>
       </w:pPr>
+      <w:proofErr w:type="spellStart"/>
       <w:r>
         <w:rPr>
           <w:lang w:val="en-US"/>
@@ -10246,6 +10515,7 @@
         </w:rPr>
         <w:t>s</w:t>
       </w:r>
+      <w:proofErr w:type="spellEnd"/>
       <w:r>
         <w:rPr>
           <w:lang w:val="en-US"/>
@@ -10309,12 +10579,14 @@
       <w:r>
         <w:t xml:space="preserve"> </w:t>
       </w:r>
+      <w:proofErr w:type="spellStart"/>
       <w:r>
         <w:rPr>
           <w:lang w:val="en-US"/>
         </w:rPr>
         <w:t>cors</w:t>
       </w:r>
+      <w:proofErr w:type="spellEnd"/>
       <w:r>
         <w:t xml:space="preserve"> (</w:t>
       </w:r>
@@ -10501,12 +10773,14 @@
       <w:r>
         <w:t>-</w:t>
       </w:r>
+      <w:proofErr w:type="spellStart"/>
       <w:r>
         <w:rPr>
           <w:lang w:val="en-US"/>
         </w:rPr>
         <w:t>buildpack</w:t>
       </w:r>
+      <w:proofErr w:type="spellEnd"/>
       <w:r>
         <w:t>-</w:t>
       </w:r>
@@ -10547,7 +10821,7 @@
       <w:pPr>
         <w:pStyle w:val="a3"/>
       </w:pPr>
-      <w:bookmarkStart w:id="28" w:name="_Toc103104471"/>
+      <w:bookmarkStart w:id="28" w:name="_Toc103288257"/>
       <w:r>
         <w:lastRenderedPageBreak/>
         <w:t>Приложения</w:t>
@@ -10569,7 +10843,15 @@
         </w:rPr>
       </w:pPr>
       <w:r>
-        <w:t xml:space="preserve">Ссылка для просмотра фронтенд составляющей развернутого приложения: </w:t>
+        <w:t xml:space="preserve">Ссылка для просмотра </w:t>
+      </w:r>
+      <w:proofErr w:type="spellStart"/>
+      <w:r>
+        <w:t>фронтенд</w:t>
+      </w:r>
+      <w:proofErr w:type="spellEnd"/>
+      <w:r>
+        <w:t xml:space="preserve"> составляющей развернутого приложения: </w:t>
       </w:r>
       <w:r>
         <w:rPr>
@@ -10606,13 +10888,62 @@
           <w:sz w:val="27"/>
           <w:szCs w:val="27"/>
         </w:rPr>
-        <w:t>https://bookstore-backend-paper.herokuapp.com/.</w:t>
+        <w:t>https://bookstore-backend-paper.herokuapp.com/</w:t>
+      </w:r>
+      <w:r>
+        <w:rPr>
+          <w:color w:val="000000"/>
+          <w:sz w:val="27"/>
+          <w:szCs w:val="27"/>
+        </w:rPr>
+        <w:t>;</w:t>
+      </w:r>
+    </w:p>
+    <w:p>
+      <w:pPr>
+        <w:pStyle w:val="a4"/>
+        <w:numPr>
+          <w:ilvl w:val="0"/>
+          <w:numId w:val="12"/>
+        </w:numPr>
+        <w:ind w:left="0" w:firstLine="709"/>
+      </w:pPr>
+      <w:r>
+        <w:t xml:space="preserve">Ссылка на </w:t>
+      </w:r>
+      <w:proofErr w:type="spellStart"/>
+      <w:r>
+        <w:rPr>
+          <w:lang w:val="en-US"/>
+        </w:rPr>
+        <w:t>Github</w:t>
+      </w:r>
+      <w:proofErr w:type="spellEnd"/>
+      <w:r>
+        <w:t xml:space="preserve"> </w:t>
+      </w:r>
+      <w:r>
+        <w:t xml:space="preserve">репозиторий с </w:t>
+      </w:r>
+      <w:proofErr w:type="spellStart"/>
+      <w:r>
+        <w:t>фронтенд</w:t>
+      </w:r>
+      <w:proofErr w:type="spellEnd"/>
+      <w:r>
+        <w:t xml:space="preserve"> и бэкенд составляющей приложения: </w:t>
+      </w:r>
+      <w:r>
+        <w:t>https://github.com/Shad0n/CourseProjectRKSP2022</w:t>
+      </w:r>
+      <w:r>
+        <w:t>.</w:t>
       </w:r>
     </w:p>
     <w:sectPr>
       <w:footerReference w:type="default" r:id="rId38"/>
       <w:pgSz w:w="12240" w:h="15840"/>
-      <w:pgMar w:top="1134" w:right="567" w:bottom="1134" w:left="1701" w:header="720" w:footer="720" w:gutter="0"/>
+      <w:pgMar w:top="1134" w:right="851" w:bottom="1134" w:left="1701" w:header="720" w:footer="720" w:gutter="0"/>
       <w:cols w:space="720"/>
       <w:titlePg/>
       <w:docGrid w:linePitch="360"/>
@@ -12135,6 +12466,7 @@
     <w:lsdException w:name="HTML Sample" w:semiHidden="1" w:unhideWhenUsed="1"/>
     <w:lsdException w:name="HTML Typewriter" w:semiHidden="1" w:unhideWhenUsed="1"/>
     <w:lsdException w:name="HTML Variable" w:semiHidden="1" w:unhideWhenUsed="1"/>
+    <w:lsdException w:name="Normal Table" w:semiHidden="1" w:unhideWhenUsed="1"/>
     <w:lsdException w:name="annotation subject" w:semiHidden="1" w:unhideWhenUsed="1"/>
     <w:lsdException w:name="No List" w:semiHidden="1" w:unhideWhenUsed="1"/>
     <w:lsdException w:name="Outline List 1" w:semiHidden="1" w:unhideWhenUsed="1"/>
@@ -12181,8 +12513,10 @@
     <w:lsdException w:name="Table Subtle 2" w:semiHidden="1" w:unhideWhenUsed="1"/>
     <w:lsdException w:name="Table Web 1" w:semiHidden="1" w:unhideWhenUsed="1"/>
     <w:lsdException w:name="Table Web 2" w:semiHidden="1" w:unhideWhenUsed="1"/>
+    <w:lsdException w:name="Table Web 3" w:semiHidden="1" w:unhideWhenUsed="1"/>
     <w:lsdException w:name="Balloon Text" w:semiHidden="1" w:unhideWhenUsed="1"/>
     <w:lsdException w:name="Table Grid" w:uiPriority="59"/>
+    <w:lsdException w:name="Table Theme" w:semiHidden="1" w:unhideWhenUsed="1"/>
     <w:lsdException w:name="Placeholder Text" w:semiHidden="1"/>
     <w:lsdException w:name="No Spacing" w:uiPriority="1" w:qFormat="1"/>
     <w:lsdException w:name="Light Shading" w:uiPriority="60"/>

</xml_diff>